<commit_message>
update dissertation - more tech review
</commit_message>
<xml_diff>
--- a/doc/Dissertation_conororeilly.docx
+++ b/doc/Dissertation_conororeilly.docx
@@ -1423,21 +1423,21 @@
         </w:rPr>
         <w:t>as</w:t>
       </w:r>
+      <w:r>
+        <w:rPr>
+          <w:rFonts w:ascii="Times New Roman" w:hAnsi="Times New Roman" w:cs="Times New Roman"/>
+        </w:rPr>
+        <w:t xml:space="preserve"> the best way to transfer information and for regular meetings to discuss changing project requirements.</w:t>
+      </w:r>
+    </w:p>
+    <w:p>
+      <w:pPr>
+        <w:rPr>
+          <w:rFonts w:ascii="Times New Roman" w:hAnsi="Times New Roman" w:cs="Times New Roman"/>
+        </w:rPr>
+      </w:pPr>
       <w:bookmarkStart w:id="2" w:name="_GoBack"/>
       <w:bookmarkEnd w:id="2"/>
-      <w:r>
-        <w:rPr>
-          <w:rFonts w:ascii="Times New Roman" w:hAnsi="Times New Roman" w:cs="Times New Roman"/>
-        </w:rPr>
-        <w:t xml:space="preserve"> the best way to transfer information and for regular meetings to discuss changing project requirements.</w:t>
-      </w:r>
-    </w:p>
-    <w:p>
-      <w:pPr>
-        <w:rPr>
-          <w:rFonts w:ascii="Times New Roman" w:hAnsi="Times New Roman" w:cs="Times New Roman"/>
-        </w:rPr>
-      </w:pPr>
     </w:p>
     <w:p>
       <w:pPr>
@@ -1691,113 +1691,57 @@
           <w:rFonts w:ascii="Times New Roman" w:hAnsi="Times New Roman" w:cs="Times New Roman"/>
         </w:rPr>
       </w:pPr>
-      <w:r>
-        <w:rPr>
-          <w:rFonts w:ascii="Times New Roman" w:hAnsi="Times New Roman" w:cs="Times New Roman"/>
-        </w:rPr>
-        <w:t>Developer Tools</w:t>
-      </w:r>
-    </w:p>
-    <w:p>
-      <w:pPr>
-        <w:rPr>
-          <w:rFonts w:ascii="Times New Roman" w:hAnsi="Times New Roman" w:cs="Times New Roman"/>
-        </w:rPr>
-      </w:pPr>
-    </w:p>
-    <w:p>
-      <w:pPr>
-        <w:rPr>
-          <w:rFonts w:ascii="Times New Roman" w:hAnsi="Times New Roman" w:cs="Times New Roman"/>
-        </w:rPr>
-      </w:pPr>
-      <w:r>
-        <w:rPr>
-          <w:rFonts w:ascii="Times New Roman" w:hAnsi="Times New Roman" w:cs="Times New Roman"/>
-        </w:rPr>
-        <w:t>Visual Studio Code</w:t>
-      </w:r>
-    </w:p>
-    <w:p>
-      <w:pPr>
-        <w:rPr>
-          <w:rFonts w:ascii="Times New Roman" w:hAnsi="Times New Roman" w:cs="Times New Roman"/>
-        </w:rPr>
-      </w:pPr>
-      <w:r>
-        <w:rPr>
-          <w:rFonts w:ascii="Times New Roman" w:hAnsi="Times New Roman" w:cs="Times New Roman"/>
-        </w:rPr>
-        <w:t xml:space="preserve">Visual Studio Code is a </w:t>
-      </w:r>
-      <w:r>
-        <w:rPr>
-          <w:rFonts w:ascii="Times New Roman" w:hAnsi="Times New Roman" w:cs="Times New Roman"/>
-        </w:rPr>
-        <w:t xml:space="preserve">light-weight </w:t>
-      </w:r>
-      <w:r>
-        <w:rPr>
-          <w:rFonts w:ascii="Times New Roman" w:hAnsi="Times New Roman" w:cs="Times New Roman"/>
-        </w:rPr>
-        <w:t xml:space="preserve">code editor designed </w:t>
-      </w:r>
-      <w:r>
-        <w:rPr>
-          <w:rFonts w:ascii="Times New Roman" w:hAnsi="Times New Roman" w:cs="Times New Roman"/>
-        </w:rPr>
-        <w:t>by Microsoft for use on Windows,</w:t>
-      </w:r>
-      <w:r>
-        <w:rPr>
-          <w:rFonts w:ascii="Times New Roman" w:hAnsi="Times New Roman" w:cs="Times New Roman"/>
-        </w:rPr>
-        <w:t xml:space="preserve"> Linux and </w:t>
-      </w:r>
-      <w:proofErr w:type="spellStart"/>
-      <w:r>
-        <w:rPr>
-          <w:rFonts w:ascii="Times New Roman" w:hAnsi="Times New Roman" w:cs="Times New Roman"/>
-        </w:rPr>
-        <w:t>MacOS</w:t>
-      </w:r>
-      <w:proofErr w:type="spellEnd"/>
-      <w:r>
-        <w:rPr>
-          <w:rFonts w:ascii="Times New Roman" w:hAnsi="Times New Roman" w:cs="Times New Roman"/>
-        </w:rPr>
-        <w:t>.</w:t>
-      </w:r>
-      <w:r>
-        <w:rPr>
-          <w:rFonts w:ascii="Times New Roman" w:hAnsi="Times New Roman" w:cs="Times New Roman"/>
-        </w:rPr>
-        <w:t xml:space="preserve"> It comes with built-in support for JavaScript, TypeScript and Node.js. </w:t>
-      </w:r>
-      <w:r>
-        <w:rPr>
-          <w:rFonts w:ascii="Times New Roman" w:hAnsi="Times New Roman" w:cs="Times New Roman"/>
-        </w:rPr>
-        <w:t xml:space="preserve"> </w:t>
-      </w:r>
-    </w:p>
-    <w:p>
-      <w:pPr>
-        <w:rPr>
-          <w:rFonts w:ascii="Times New Roman" w:hAnsi="Times New Roman" w:cs="Times New Roman"/>
-        </w:rPr>
-      </w:pPr>
-      <w:r>
-        <w:rPr>
-          <w:rFonts w:ascii="Times New Roman" w:hAnsi="Times New Roman" w:cs="Times New Roman"/>
-        </w:rPr>
-        <w:t>The majority of our project’s source code was written in this editor as it comes with pre-installed Git, syntax highlighting, code completion, code refactoring and has multiple extensions that can be instal</w:t>
-      </w:r>
-      <w:r>
-        <w:rPr>
-          <w:rFonts w:ascii="Times New Roman" w:hAnsi="Times New Roman" w:cs="Times New Roman"/>
-        </w:rPr>
-        <w:t>led for various functionalities such as support for other languages including C++, C#, Java, Python, Go, among others. [</w:t>
+    </w:p>
+    <w:p>
+      <w:pPr>
+        <w:rPr>
+          <w:rFonts w:ascii="Times New Roman" w:hAnsi="Times New Roman" w:cs="Times New Roman"/>
+        </w:rPr>
+      </w:pPr>
+      <w:r>
+        <w:rPr>
+          <w:rFonts w:ascii="Times New Roman" w:hAnsi="Times New Roman" w:cs="Times New Roman"/>
+        </w:rPr>
+        <w:lastRenderedPageBreak/>
+        <w:t>Hardware – rename heading?</w:t>
+      </w:r>
+    </w:p>
+    <w:p>
+      <w:pPr>
+        <w:rPr>
+          <w:rFonts w:ascii="Times New Roman" w:hAnsi="Times New Roman" w:cs="Times New Roman"/>
+        </w:rPr>
+      </w:pPr>
+      <w:r>
+        <w:rPr>
+          <w:rFonts w:ascii="Times New Roman" w:hAnsi="Times New Roman" w:cs="Times New Roman"/>
+        </w:rPr>
+        <w:t>NFC</w:t>
+      </w:r>
+    </w:p>
+    <w:p>
+      <w:pPr>
+        <w:rPr>
+          <w:rFonts w:ascii="Times New Roman" w:hAnsi="Times New Roman" w:cs="Times New Roman"/>
+        </w:rPr>
+      </w:pPr>
+      <w:r>
+        <w:rPr>
+          <w:rFonts w:ascii="Times New Roman" w:hAnsi="Times New Roman" w:cs="Times New Roman"/>
+        </w:rPr>
+        <w:t xml:space="preserve">NFC (Near-field Communication) is a </w:t>
+      </w:r>
+      <w:r>
+        <w:rPr>
+          <w:rFonts w:ascii="Times New Roman" w:hAnsi="Times New Roman" w:cs="Times New Roman"/>
+        </w:rPr>
+        <w:t xml:space="preserve">technology used for short-range contactless communication. It is designed for mobile phones that is mainly used for mobile payments, identification and mobile marketing. </w:t>
+      </w:r>
+      <w:r>
+        <w:rPr>
+          <w:rFonts w:ascii="Times New Roman" w:hAnsi="Times New Roman" w:cs="Times New Roman"/>
+        </w:rPr>
+        <w:t>[</w:t>
       </w:r>
       <w:proofErr w:type="spellStart"/>
       <w:proofErr w:type="gramStart"/>
@@ -1805,7 +1749,7 @@
         <w:rPr>
           <w:rFonts w:ascii="Times New Roman" w:hAnsi="Times New Roman" w:cs="Times New Roman"/>
         </w:rPr>
-        <w:t>vscode</w:t>
+        <w:t>nfcporter</w:t>
       </w:r>
       <w:proofErr w:type="spellEnd"/>
       <w:proofErr w:type="gramEnd"/>
@@ -1813,279 +1757,13 @@
         <w:rPr>
           <w:rFonts w:ascii="Times New Roman" w:hAnsi="Times New Roman" w:cs="Times New Roman"/>
         </w:rPr>
-        <w:t xml:space="preserve"> docs]</w:t>
-      </w:r>
-    </w:p>
-    <w:p>
-      <w:pPr>
-        <w:rPr>
-          <w:rFonts w:ascii="Times New Roman" w:hAnsi="Times New Roman" w:cs="Times New Roman"/>
-        </w:rPr>
-      </w:pPr>
-      <w:r>
-        <w:rPr>
-          <w:rFonts w:ascii="Times New Roman" w:hAnsi="Times New Roman" w:cs="Times New Roman"/>
-        </w:rPr>
-        <w:t>As of 2019, Visual Studio Code is the most widely used development environment with 50.7% of survey respondents reportedly using it [</w:t>
-      </w:r>
-      <w:proofErr w:type="spellStart"/>
-      <w:r>
-        <w:rPr>
-          <w:rFonts w:ascii="Times New Roman" w:hAnsi="Times New Roman" w:cs="Times New Roman"/>
-        </w:rPr>
-        <w:t>vscode</w:t>
-      </w:r>
-      <w:proofErr w:type="spellEnd"/>
-      <w:r>
-        <w:rPr>
-          <w:rFonts w:ascii="Times New Roman" w:hAnsi="Times New Roman" w:cs="Times New Roman"/>
-        </w:rPr>
-        <w:t xml:space="preserve"> survey]</w:t>
-      </w:r>
-    </w:p>
-    <w:p>
-      <w:pPr>
-        <w:rPr>
-          <w:rFonts w:ascii="Times New Roman" w:hAnsi="Times New Roman" w:cs="Times New Roman"/>
-        </w:rPr>
-      </w:pPr>
-      <w:r>
-        <w:rPr>
-          <w:rFonts w:ascii="Times New Roman" w:hAnsi="Times New Roman" w:cs="Times New Roman"/>
-        </w:rPr>
-        <w:t>Android Studio</w:t>
-      </w:r>
-    </w:p>
-    <w:p>
-      <w:pPr>
-        <w:rPr>
-          <w:rFonts w:ascii="Times New Roman" w:hAnsi="Times New Roman" w:cs="Times New Roman"/>
-        </w:rPr>
-      </w:pPr>
-      <w:r>
-        <w:rPr>
-          <w:rFonts w:ascii="Times New Roman" w:hAnsi="Times New Roman" w:cs="Times New Roman"/>
-        </w:rPr>
-        <w:t xml:space="preserve">Android Studio is the IDE for the Android operating system. It is built on </w:t>
-      </w:r>
-      <w:proofErr w:type="spellStart"/>
-      <w:r>
-        <w:rPr>
-          <w:rFonts w:ascii="Times New Roman" w:hAnsi="Times New Roman" w:cs="Times New Roman"/>
-        </w:rPr>
-        <w:t>JetBrains</w:t>
-      </w:r>
-      <w:proofErr w:type="spellEnd"/>
-      <w:r>
-        <w:rPr>
-          <w:rFonts w:ascii="Times New Roman" w:hAnsi="Times New Roman" w:cs="Times New Roman"/>
-        </w:rPr>
-        <w:t xml:space="preserve">’ IntelliJ IDEA and is designed to be used for Android development. </w:t>
-      </w:r>
-      <w:proofErr w:type="spellStart"/>
-      <w:r>
-        <w:rPr>
-          <w:rFonts w:ascii="Times New Roman" w:hAnsi="Times New Roman" w:cs="Times New Roman"/>
-        </w:rPr>
-        <w:t>Kotlin</w:t>
-      </w:r>
-      <w:proofErr w:type="spellEnd"/>
-      <w:r>
-        <w:rPr>
-          <w:rFonts w:ascii="Times New Roman" w:hAnsi="Times New Roman" w:cs="Times New Roman"/>
-        </w:rPr>
-        <w:t xml:space="preserve"> is the preferred language for Android development on this platform. However, Java and C++ are supported in this IDE also. Android Studio has a myriad of features such as Grade build support, refactoring and Lint tools. </w:t>
-      </w:r>
-    </w:p>
-    <w:p>
-      <w:pPr>
-        <w:rPr>
-          <w:rFonts w:ascii="Times New Roman" w:hAnsi="Times New Roman" w:cs="Times New Roman"/>
-        </w:rPr>
-      </w:pPr>
-      <w:r>
-        <w:rPr>
-          <w:rFonts w:ascii="Times New Roman" w:hAnsi="Times New Roman" w:cs="Times New Roman"/>
-        </w:rPr>
-        <w:t>The Android SDK tools compile source code, data and resource files into an APK (Android package) which is then used to install the app on Android devices. [</w:t>
-      </w:r>
-      <w:proofErr w:type="gramStart"/>
-      <w:r>
-        <w:rPr>
-          <w:rFonts w:ascii="Times New Roman" w:hAnsi="Times New Roman" w:cs="Times New Roman"/>
-        </w:rPr>
-        <w:t>android</w:t>
-      </w:r>
-      <w:proofErr w:type="gramEnd"/>
-      <w:r>
-        <w:rPr>
-          <w:rFonts w:ascii="Times New Roman" w:hAnsi="Times New Roman" w:cs="Times New Roman"/>
-        </w:rPr>
-        <w:t xml:space="preserve"> studio docs]</w:t>
-      </w:r>
-    </w:p>
-    <w:p>
-      <w:pPr>
-        <w:rPr>
-          <w:rFonts w:ascii="Times New Roman" w:hAnsi="Times New Roman" w:cs="Times New Roman"/>
-        </w:rPr>
-      </w:pPr>
-      <w:r>
-        <w:rPr>
-          <w:rFonts w:ascii="Times New Roman" w:hAnsi="Times New Roman" w:cs="Times New Roman"/>
-        </w:rPr>
-        <w:t>ASTRO</w:t>
-      </w:r>
-    </w:p>
-    <w:p>
-      <w:pPr>
-        <w:rPr>
-          <w:rFonts w:ascii="Times New Roman" w:hAnsi="Times New Roman" w:cs="Times New Roman"/>
-        </w:rPr>
-      </w:pPr>
-      <w:r>
-        <w:rPr>
-          <w:rFonts w:ascii="Times New Roman" w:hAnsi="Times New Roman" w:cs="Times New Roman"/>
-        </w:rPr>
-        <w:t xml:space="preserve">ASTRO is a utility application for Android that is used for file management. It is used for navigating folders on Android devices and performing tasks on files such as Copy, Move and Delete. It supports zip and </w:t>
-      </w:r>
-      <w:proofErr w:type="spellStart"/>
-      <w:r>
-        <w:rPr>
-          <w:rFonts w:ascii="Times New Roman" w:hAnsi="Times New Roman" w:cs="Times New Roman"/>
-        </w:rPr>
-        <w:t>tgz</w:t>
-      </w:r>
-      <w:proofErr w:type="spellEnd"/>
-      <w:r>
-        <w:rPr>
-          <w:rFonts w:ascii="Times New Roman" w:hAnsi="Times New Roman" w:cs="Times New Roman"/>
-        </w:rPr>
-        <w:t xml:space="preserve"> files, making it possible to compress </w:t>
-      </w:r>
-      <w:r>
-        <w:rPr>
-          <w:rFonts w:ascii="Times New Roman" w:hAnsi="Times New Roman" w:cs="Times New Roman"/>
-        </w:rPr>
-        <w:t>or extract archive files.</w:t>
-      </w:r>
-    </w:p>
-    <w:p>
-      <w:pPr>
-        <w:rPr>
-          <w:rFonts w:ascii="Times New Roman" w:hAnsi="Times New Roman" w:cs="Times New Roman"/>
-        </w:rPr>
-      </w:pPr>
-      <w:r>
-        <w:rPr>
-          <w:rFonts w:ascii="Times New Roman" w:hAnsi="Times New Roman" w:cs="Times New Roman"/>
-        </w:rPr>
-        <w:t>Application Development Tools</w:t>
-      </w:r>
-    </w:p>
-    <w:p>
-      <w:pPr>
-        <w:rPr>
-          <w:rFonts w:ascii="Times New Roman" w:hAnsi="Times New Roman" w:cs="Times New Roman"/>
-        </w:rPr>
-      </w:pPr>
-      <w:r>
-        <w:rPr>
-          <w:rFonts w:ascii="Times New Roman" w:hAnsi="Times New Roman" w:cs="Times New Roman"/>
-        </w:rPr>
-        <w:t>Typescript</w:t>
-      </w:r>
-    </w:p>
-    <w:p>
-      <w:pPr>
-        <w:rPr>
-          <w:rFonts w:ascii="Times New Roman" w:hAnsi="Times New Roman" w:cs="Times New Roman"/>
-        </w:rPr>
-      </w:pPr>
-      <w:r>
-        <w:rPr>
-          <w:rFonts w:ascii="Times New Roman" w:hAnsi="Times New Roman" w:cs="Times New Roman"/>
-        </w:rPr>
-        <w:t>Typescri</w:t>
-      </w:r>
-      <w:r>
-        <w:rPr>
-          <w:rFonts w:ascii="Times New Roman" w:hAnsi="Times New Roman" w:cs="Times New Roman"/>
-        </w:rPr>
-        <w:t>pt is a superset of JavaScript that provides functionality for static typing, classes and interfaces. [</w:t>
-      </w:r>
-      <w:proofErr w:type="gramStart"/>
-      <w:r>
-        <w:rPr>
-          <w:rFonts w:ascii="Times New Roman" w:hAnsi="Times New Roman" w:cs="Times New Roman"/>
-        </w:rPr>
-        <w:t>typescript</w:t>
-      </w:r>
-      <w:proofErr w:type="gramEnd"/>
-      <w:r>
-        <w:rPr>
-          <w:rFonts w:ascii="Times New Roman" w:hAnsi="Times New Roman" w:cs="Times New Roman"/>
-        </w:rPr>
-        <w:t xml:space="preserve"> docs] It is designed for the development of large applications and compiles to JavaScript through the Typescript compiler.  [</w:t>
-      </w:r>
-      <w:proofErr w:type="gramStart"/>
-      <w:r>
-        <w:rPr>
-          <w:rFonts w:ascii="Times New Roman" w:hAnsi="Times New Roman" w:cs="Times New Roman"/>
-        </w:rPr>
-        <w:t>typescript</w:t>
-      </w:r>
-      <w:proofErr w:type="gramEnd"/>
-      <w:r>
-        <w:rPr>
-          <w:rFonts w:ascii="Times New Roman" w:hAnsi="Times New Roman" w:cs="Times New Roman"/>
-        </w:rPr>
-        <w:t xml:space="preserve"> wiki] Bugs and errors are caught early in development as the Typescript compiler informs the IDE </w:t>
-      </w:r>
-      <w:r>
-        <w:rPr>
-          <w:rFonts w:ascii="Times New Roman" w:hAnsi="Times New Roman" w:cs="Times New Roman"/>
-        </w:rPr>
-        <w:t>on its rich type information. Static typing enables tooling and IDE support and establishes a robust codebase.</w:t>
-      </w:r>
-    </w:p>
-    <w:p>
-      <w:pPr>
-        <w:rPr>
-          <w:rFonts w:ascii="Times New Roman" w:hAnsi="Times New Roman" w:cs="Times New Roman"/>
-        </w:rPr>
-      </w:pPr>
-      <w:r>
-        <w:rPr>
-          <w:rFonts w:ascii="Times New Roman" w:hAnsi="Times New Roman" w:cs="Times New Roman"/>
-        </w:rPr>
-        <w:t xml:space="preserve">Apache </w:t>
-      </w:r>
-      <w:r>
-        <w:rPr>
-          <w:rFonts w:ascii="Times New Roman" w:hAnsi="Times New Roman" w:cs="Times New Roman"/>
-        </w:rPr>
-        <w:t xml:space="preserve">Cordova </w:t>
-      </w:r>
-    </w:p>
-    <w:p>
-      <w:pPr>
-        <w:rPr>
-          <w:rFonts w:ascii="Times New Roman" w:hAnsi="Times New Roman" w:cs="Times New Roman"/>
-        </w:rPr>
-      </w:pPr>
-      <w:r>
-        <w:rPr>
-          <w:rFonts w:ascii="Times New Roman" w:hAnsi="Times New Roman" w:cs="Times New Roman"/>
-        </w:rPr>
-        <w:t xml:space="preserve">Apache Cordova is a web development framework that allows the use of standard web technologies for cross-platform development. Applications are executed in wrappers that target each platform, and </w:t>
-      </w:r>
-      <w:r>
-        <w:rPr>
-          <w:rFonts w:ascii="Times New Roman" w:hAnsi="Times New Roman" w:cs="Times New Roman"/>
-        </w:rPr>
-        <w:lastRenderedPageBreak/>
-        <w:t>use API bindings to access device capabilities such as sensors, data and network status. [</w:t>
+        <w:t>]</w:t>
+      </w:r>
+      <w:r>
+        <w:rPr>
+          <w:rFonts w:ascii="Times New Roman" w:hAnsi="Times New Roman" w:cs="Times New Roman"/>
+        </w:rPr>
+        <w:t>It operates in a radius of roughly four centimetres and ALLOWS communication between two devices, with both devices being able to send and receive information. It doesn’t rely on other digital communication types such as Wi-Fi, Bluetooth or LTE. [</w:t>
       </w:r>
       <w:proofErr w:type="spellStart"/>
       <w:proofErr w:type="gramStart"/>
@@ -2093,7 +1771,7 @@
         <w:rPr>
           <w:rFonts w:ascii="Times New Roman" w:hAnsi="Times New Roman" w:cs="Times New Roman"/>
         </w:rPr>
-        <w:t>cordova</w:t>
+        <w:t>androidpit</w:t>
       </w:r>
       <w:proofErr w:type="spellEnd"/>
       <w:proofErr w:type="gramEnd"/>
@@ -2101,26 +1779,333 @@
         <w:rPr>
           <w:rFonts w:ascii="Times New Roman" w:hAnsi="Times New Roman" w:cs="Times New Roman"/>
         </w:rPr>
-        <w:t xml:space="preserve"> docs]</w:t>
-      </w:r>
-    </w:p>
-    <w:p>
-      <w:pPr>
-        <w:rPr>
-          <w:rFonts w:ascii="Times New Roman" w:hAnsi="Times New Roman" w:cs="Times New Roman"/>
-        </w:rPr>
-      </w:pPr>
-      <w:r>
-        <w:rPr>
-          <w:rFonts w:ascii="Times New Roman" w:hAnsi="Times New Roman" w:cs="Times New Roman"/>
-        </w:rPr>
-        <w:t>Plugins are central to Cordova. A set of plugins, Core Plugins, are maintained by Apache and allows applications to access device capabilities such as battery, camera and NFC sensors.</w:t>
-      </w:r>
-      <w:r>
-        <w:rPr>
-          <w:rFonts w:ascii="Times New Roman" w:hAnsi="Times New Roman" w:cs="Times New Roman"/>
-        </w:rPr>
-        <w:t xml:space="preserve"> [</w:t>
+        <w:t xml:space="preserve"> what is </w:t>
+      </w:r>
+      <w:proofErr w:type="spellStart"/>
+      <w:r>
+        <w:rPr>
+          <w:rFonts w:ascii="Times New Roman" w:hAnsi="Times New Roman" w:cs="Times New Roman"/>
+        </w:rPr>
+        <w:t>nfc</w:t>
+      </w:r>
+      <w:proofErr w:type="spellEnd"/>
+      <w:r>
+        <w:rPr>
+          <w:rFonts w:ascii="Times New Roman" w:hAnsi="Times New Roman" w:cs="Times New Roman"/>
+        </w:rPr>
+        <w:t xml:space="preserve">] The technology is commonly found and widely used in the realm of </w:t>
+      </w:r>
+      <w:r>
+        <w:rPr>
+          <w:rFonts w:ascii="Times New Roman" w:hAnsi="Times New Roman" w:cs="Times New Roman"/>
+        </w:rPr>
+        <w:t>contactless</w:t>
+      </w:r>
+      <w:r>
+        <w:rPr>
+          <w:rFonts w:ascii="Times New Roman" w:hAnsi="Times New Roman" w:cs="Times New Roman"/>
+        </w:rPr>
+        <w:t xml:space="preserve"> </w:t>
+      </w:r>
+      <w:r>
+        <w:rPr>
+          <w:rFonts w:ascii="Times New Roman" w:hAnsi="Times New Roman" w:cs="Times New Roman"/>
+        </w:rPr>
+        <w:t>payment. Google Pay and Apple Pay [</w:t>
+      </w:r>
+      <w:proofErr w:type="spellStart"/>
+      <w:r>
+        <w:rPr>
+          <w:rFonts w:ascii="Times New Roman" w:hAnsi="Times New Roman" w:cs="Times New Roman"/>
+        </w:rPr>
+        <w:t>support.google.pay</w:t>
+      </w:r>
+      <w:proofErr w:type="spellEnd"/>
+      <w:r>
+        <w:rPr>
+          <w:rFonts w:ascii="Times New Roman" w:hAnsi="Times New Roman" w:cs="Times New Roman"/>
+        </w:rPr>
+        <w:t xml:space="preserve"> pay answer</w:t>
+      </w:r>
+      <w:proofErr w:type="gramStart"/>
+      <w:r>
+        <w:rPr>
+          <w:rFonts w:ascii="Times New Roman" w:hAnsi="Times New Roman" w:cs="Times New Roman"/>
+        </w:rPr>
+        <w:t>][</w:t>
+      </w:r>
+      <w:proofErr w:type="gramEnd"/>
+      <w:r>
+        <w:rPr>
+          <w:rFonts w:ascii="Times New Roman" w:hAnsi="Times New Roman" w:cs="Times New Roman"/>
+        </w:rPr>
+        <w:t xml:space="preserve">apple </w:t>
+      </w:r>
+      <w:proofErr w:type="spellStart"/>
+      <w:r>
+        <w:rPr>
+          <w:rFonts w:ascii="Times New Roman" w:hAnsi="Times New Roman" w:cs="Times New Roman"/>
+        </w:rPr>
+        <w:t>ie</w:t>
+      </w:r>
+      <w:proofErr w:type="spellEnd"/>
+      <w:r>
+        <w:rPr>
+          <w:rFonts w:ascii="Times New Roman" w:hAnsi="Times New Roman" w:cs="Times New Roman"/>
+        </w:rPr>
+        <w:t xml:space="preserve"> apple pay] both support </w:t>
+      </w:r>
+      <w:r>
+        <w:rPr>
+          <w:rFonts w:ascii="Times New Roman" w:hAnsi="Times New Roman" w:cs="Times New Roman"/>
+        </w:rPr>
+        <w:t>contactless</w:t>
+      </w:r>
+      <w:r>
+        <w:rPr>
+          <w:rFonts w:ascii="Times New Roman" w:hAnsi="Times New Roman" w:cs="Times New Roman"/>
+        </w:rPr>
+        <w:t xml:space="preserve"> </w:t>
+      </w:r>
+      <w:r>
+        <w:rPr>
+          <w:rFonts w:ascii="Times New Roman" w:hAnsi="Times New Roman" w:cs="Times New Roman"/>
+        </w:rPr>
+        <w:t xml:space="preserve">payment with NFC </w:t>
+      </w:r>
+      <w:r>
+        <w:rPr>
+          <w:rFonts w:ascii="Times New Roman" w:hAnsi="Times New Roman" w:cs="Times New Roman"/>
+        </w:rPr>
+        <w:t xml:space="preserve">enabled devices. Banks such as AIB and Bank of Ireland also have NFC chips in their more recent debit and credit cards with </w:t>
+      </w:r>
+      <w:r>
+        <w:rPr>
+          <w:rFonts w:ascii="Times New Roman" w:hAnsi="Times New Roman" w:cs="Times New Roman"/>
+        </w:rPr>
+        <w:t>contactless</w:t>
+      </w:r>
+      <w:r>
+        <w:rPr>
+          <w:rFonts w:ascii="Times New Roman" w:hAnsi="Times New Roman" w:cs="Times New Roman"/>
+        </w:rPr>
+        <w:t xml:space="preserve"> payment of up to EUR50 being possible (As of April 1</w:t>
+      </w:r>
+      <w:r>
+        <w:rPr>
+          <w:rFonts w:ascii="Times New Roman" w:hAnsi="Times New Roman" w:cs="Times New Roman"/>
+          <w:vertAlign w:val="superscript"/>
+        </w:rPr>
+        <w:t>st</w:t>
+      </w:r>
+      <w:r>
+        <w:rPr>
+          <w:rFonts w:ascii="Times New Roman" w:hAnsi="Times New Roman" w:cs="Times New Roman"/>
+        </w:rPr>
+        <w:t xml:space="preserve"> 2020) [</w:t>
+      </w:r>
+      <w:proofErr w:type="spellStart"/>
+      <w:r>
+        <w:rPr>
+          <w:rFonts w:ascii="Times New Roman" w:hAnsi="Times New Roman" w:cs="Times New Roman"/>
+        </w:rPr>
+        <w:t>aib</w:t>
+      </w:r>
+      <w:proofErr w:type="spellEnd"/>
+      <w:r>
+        <w:rPr>
+          <w:rFonts w:ascii="Times New Roman" w:hAnsi="Times New Roman" w:cs="Times New Roman"/>
+        </w:rPr>
+        <w:t xml:space="preserve"> contactless][BOI contactless]</w:t>
+      </w:r>
+      <w:r>
+        <w:rPr>
+          <w:rFonts w:ascii="Times New Roman" w:hAnsi="Times New Roman" w:cs="Times New Roman"/>
+        </w:rPr>
+        <w:t xml:space="preserve"> </w:t>
+      </w:r>
+    </w:p>
+    <w:p>
+      <w:pPr>
+        <w:rPr>
+          <w:rFonts w:ascii="Times New Roman" w:hAnsi="Times New Roman" w:cs="Times New Roman"/>
+        </w:rPr>
+      </w:pPr>
+      <w:r>
+        <w:rPr>
+          <w:rFonts w:ascii="Times New Roman" w:hAnsi="Times New Roman" w:cs="Times New Roman"/>
+        </w:rPr>
+        <w:t>NFC Tags</w:t>
+      </w:r>
+    </w:p>
+    <w:p>
+      <w:pPr>
+        <w:rPr>
+          <w:rFonts w:ascii="Times New Roman" w:hAnsi="Times New Roman" w:cs="Times New Roman"/>
+        </w:rPr>
+      </w:pPr>
+      <w:r>
+        <w:rPr>
+          <w:rFonts w:ascii="Times New Roman" w:hAnsi="Times New Roman" w:cs="Times New Roman"/>
+        </w:rPr>
+        <w:t xml:space="preserve">NFC tags are passive devices that are used to communicate with an active NFC device such as an NFC reader/writer or NFC capable smart phone. There are multiple types of tags that are each based on different standards such as ISO14443A or Sony </w:t>
+      </w:r>
+      <w:proofErr w:type="spellStart"/>
+      <w:r>
+        <w:rPr>
+          <w:rFonts w:ascii="Times New Roman" w:hAnsi="Times New Roman" w:cs="Times New Roman"/>
+        </w:rPr>
+        <w:t>FeliCa</w:t>
+      </w:r>
+      <w:proofErr w:type="spellEnd"/>
+      <w:r>
+        <w:rPr>
+          <w:rFonts w:ascii="Times New Roman" w:hAnsi="Times New Roman" w:cs="Times New Roman"/>
+        </w:rPr>
+        <w:t xml:space="preserve"> system.[electronics-notes </w:t>
+      </w:r>
+      <w:proofErr w:type="spellStart"/>
+      <w:r>
+        <w:rPr>
+          <w:rFonts w:ascii="Times New Roman" w:hAnsi="Times New Roman" w:cs="Times New Roman"/>
+        </w:rPr>
+        <w:t>nfc</w:t>
+      </w:r>
+      <w:proofErr w:type="spellEnd"/>
+      <w:r>
+        <w:rPr>
+          <w:rFonts w:ascii="Times New Roman" w:hAnsi="Times New Roman" w:cs="Times New Roman"/>
+        </w:rPr>
+        <w:t xml:space="preserve"> tag types] Tags can generally be used to read and write information such as website URLs or perform a task such as executing a certain task on a smart phone like opening up a certain app. </w:t>
+      </w:r>
+    </w:p>
+    <w:p>
+      <w:pPr>
+        <w:rPr>
+          <w:rFonts w:ascii="Times New Roman" w:hAnsi="Times New Roman" w:cs="Times New Roman"/>
+        </w:rPr>
+      </w:pPr>
+    </w:p>
+    <w:p>
+      <w:pPr>
+        <w:rPr>
+          <w:rFonts w:ascii="Times New Roman" w:hAnsi="Times New Roman" w:cs="Times New Roman"/>
+        </w:rPr>
+      </w:pPr>
+    </w:p>
+    <w:p>
+      <w:pPr>
+        <w:rPr>
+          <w:rFonts w:ascii="Times New Roman" w:hAnsi="Times New Roman" w:cs="Times New Roman"/>
+        </w:rPr>
+      </w:pPr>
+      <w:r>
+        <w:rPr>
+          <w:rFonts w:ascii="Times New Roman" w:hAnsi="Times New Roman" w:cs="Times New Roman"/>
+        </w:rPr>
+        <w:t>Developer Tools</w:t>
+      </w:r>
+    </w:p>
+    <w:p>
+      <w:pPr>
+        <w:rPr>
+          <w:rFonts w:ascii="Times New Roman" w:hAnsi="Times New Roman" w:cs="Times New Roman"/>
+        </w:rPr>
+      </w:pPr>
+    </w:p>
+    <w:p>
+      <w:pPr>
+        <w:rPr>
+          <w:rFonts w:ascii="Times New Roman" w:hAnsi="Times New Roman" w:cs="Times New Roman"/>
+        </w:rPr>
+      </w:pPr>
+      <w:r>
+        <w:rPr>
+          <w:rFonts w:ascii="Times New Roman" w:hAnsi="Times New Roman" w:cs="Times New Roman"/>
+        </w:rPr>
+        <w:t>Visual Studio Code</w:t>
+      </w:r>
+    </w:p>
+    <w:p>
+      <w:pPr>
+        <w:rPr>
+          <w:rFonts w:ascii="Times New Roman" w:hAnsi="Times New Roman" w:cs="Times New Roman"/>
+        </w:rPr>
+      </w:pPr>
+      <w:r>
+        <w:rPr>
+          <w:rFonts w:ascii="Times New Roman" w:hAnsi="Times New Roman" w:cs="Times New Roman"/>
+        </w:rPr>
+        <w:t xml:space="preserve">Visual Studio Code is a </w:t>
+      </w:r>
+      <w:r>
+        <w:rPr>
+          <w:rFonts w:ascii="Times New Roman" w:hAnsi="Times New Roman" w:cs="Times New Roman"/>
+        </w:rPr>
+        <w:t xml:space="preserve">light-weight </w:t>
+      </w:r>
+      <w:r>
+        <w:rPr>
+          <w:rFonts w:ascii="Times New Roman" w:hAnsi="Times New Roman" w:cs="Times New Roman"/>
+        </w:rPr>
+        <w:t xml:space="preserve">code editor designed </w:t>
+      </w:r>
+      <w:r>
+        <w:rPr>
+          <w:rFonts w:ascii="Times New Roman" w:hAnsi="Times New Roman" w:cs="Times New Roman"/>
+        </w:rPr>
+        <w:t>by Microsoft for use on Windows,</w:t>
+      </w:r>
+      <w:r>
+        <w:rPr>
+          <w:rFonts w:ascii="Times New Roman" w:hAnsi="Times New Roman" w:cs="Times New Roman"/>
+        </w:rPr>
+        <w:t xml:space="preserve"> Linux and </w:t>
+      </w:r>
+      <w:proofErr w:type="spellStart"/>
+      <w:r>
+        <w:rPr>
+          <w:rFonts w:ascii="Times New Roman" w:hAnsi="Times New Roman" w:cs="Times New Roman"/>
+        </w:rPr>
+        <w:t>MacOS</w:t>
+      </w:r>
+      <w:proofErr w:type="spellEnd"/>
+      <w:r>
+        <w:rPr>
+          <w:rFonts w:ascii="Times New Roman" w:hAnsi="Times New Roman" w:cs="Times New Roman"/>
+        </w:rPr>
+        <w:t>.</w:t>
+      </w:r>
+      <w:r>
+        <w:rPr>
+          <w:rFonts w:ascii="Times New Roman" w:hAnsi="Times New Roman" w:cs="Times New Roman"/>
+        </w:rPr>
+        <w:t xml:space="preserve"> It comes with built-in support for JavaScript, TypeScript and Node.js. </w:t>
+      </w:r>
+      <w:r>
+        <w:rPr>
+          <w:rFonts w:ascii="Times New Roman" w:hAnsi="Times New Roman" w:cs="Times New Roman"/>
+        </w:rPr>
+        <w:t xml:space="preserve"> </w:t>
+      </w:r>
+    </w:p>
+    <w:p>
+      <w:pPr>
+        <w:rPr>
+          <w:rFonts w:ascii="Times New Roman" w:hAnsi="Times New Roman" w:cs="Times New Roman"/>
+        </w:rPr>
+      </w:pPr>
+      <w:r>
+        <w:rPr>
+          <w:rFonts w:ascii="Times New Roman" w:hAnsi="Times New Roman" w:cs="Times New Roman"/>
+        </w:rPr>
+        <w:t>The majority of our project’s source code was written in this editor as it comes with pre-installed Git, syntax highlighting, code completion, code refactoring and has multiple extensions that can be instal</w:t>
+      </w:r>
+      <w:r>
+        <w:rPr>
+          <w:rFonts w:ascii="Times New Roman" w:hAnsi="Times New Roman" w:cs="Times New Roman"/>
+        </w:rPr>
+        <w:t>led for various functionalities such as support for other languages including C++, C#, Java, Python, Go, among others. [</w:t>
       </w:r>
       <w:proofErr w:type="spellStart"/>
       <w:proofErr w:type="gramStart"/>
@@ -2128,7 +2113,7 @@
         <w:rPr>
           <w:rFonts w:ascii="Times New Roman" w:hAnsi="Times New Roman" w:cs="Times New Roman"/>
         </w:rPr>
-        <w:t>cordova</w:t>
+        <w:t>vscode</w:t>
       </w:r>
       <w:proofErr w:type="spellEnd"/>
       <w:proofErr w:type="gramEnd"/>
@@ -2138,215 +2123,271 @@
         </w:rPr>
         <w:t xml:space="preserve"> docs]</w:t>
       </w:r>
-      <w:r>
-        <w:rPr>
-          <w:rFonts w:ascii="Times New Roman" w:hAnsi="Times New Roman" w:cs="Times New Roman"/>
-        </w:rPr>
-        <w:t xml:space="preserve"> Developers can also create the</w:t>
-      </w:r>
-      <w:r>
-        <w:rPr>
-          <w:rFonts w:ascii="Times New Roman" w:hAnsi="Times New Roman" w:cs="Times New Roman"/>
-        </w:rPr>
-        <w:t>ir own plugins using JavaScript.</w:t>
-      </w:r>
-    </w:p>
-    <w:p>
-      <w:pPr>
-        <w:rPr>
-          <w:rFonts w:ascii="Times New Roman" w:hAnsi="Times New Roman" w:cs="Times New Roman"/>
-        </w:rPr>
-      </w:pPr>
-      <w:r>
-        <w:rPr>
-          <w:rFonts w:ascii="Times New Roman" w:hAnsi="Times New Roman" w:cs="Times New Roman"/>
-        </w:rPr>
-        <w:t>Angular</w:t>
-      </w:r>
-    </w:p>
-    <w:p>
-      <w:pPr>
-        <w:rPr>
-          <w:rFonts w:ascii="Times New Roman" w:hAnsi="Times New Roman" w:cs="Times New Roman"/>
-        </w:rPr>
-      </w:pPr>
-      <w:r>
-        <w:rPr>
-          <w:rFonts w:ascii="Times New Roman" w:hAnsi="Times New Roman" w:cs="Times New Roman"/>
-        </w:rPr>
-        <w:t>Angular is a TypeScript based app-design framework. [Angular docs] It is a complete rewrite of AngularJS that includes new features such as dynamic loading, asynchronous template compilations and iterative call-backs provided by RxJs [angular wiki]</w:t>
-      </w:r>
-    </w:p>
-    <w:p>
-      <w:pPr>
-        <w:rPr>
-          <w:rFonts w:ascii="Times New Roman" w:hAnsi="Times New Roman" w:cs="Times New Roman"/>
-        </w:rPr>
-      </w:pPr>
-      <w:r>
-        <w:rPr>
-          <w:rFonts w:ascii="Times New Roman" w:hAnsi="Times New Roman" w:cs="Times New Roman"/>
-        </w:rPr>
-        <w:t>Node Package Manager</w:t>
-      </w:r>
-    </w:p>
-    <w:p>
-      <w:pPr>
-        <w:rPr>
-          <w:rFonts w:ascii="Times New Roman" w:hAnsi="Times New Roman" w:cs="Times New Roman"/>
-        </w:rPr>
-      </w:pPr>
-      <w:r>
-        <w:rPr>
-          <w:rFonts w:ascii="Times New Roman" w:hAnsi="Times New Roman" w:cs="Times New Roman"/>
-        </w:rPr>
-        <w:t>npm is a package manager that is used for the runtime environment Node.js. It has an online registry containing over 800,000 code packages in which developers share software. Organisations also use npm to manage private deployment</w:t>
-      </w:r>
-      <w:r>
-        <w:rPr>
-          <w:rFonts w:ascii="Times New Roman" w:hAnsi="Times New Roman" w:cs="Times New Roman"/>
-        </w:rPr>
-        <w:t>.</w:t>
-      </w:r>
-      <w:r>
-        <w:rPr>
-          <w:rFonts w:ascii="Times New Roman" w:hAnsi="Times New Roman" w:cs="Times New Roman"/>
-        </w:rPr>
-        <w:t xml:space="preserve"> [w3s what is npm] </w:t>
+    </w:p>
+    <w:p>
+      <w:pPr>
+        <w:rPr>
+          <w:rFonts w:ascii="Times New Roman" w:hAnsi="Times New Roman" w:cs="Times New Roman"/>
+        </w:rPr>
+      </w:pPr>
+      <w:r>
+        <w:rPr>
+          <w:rFonts w:ascii="Times New Roman" w:hAnsi="Times New Roman" w:cs="Times New Roman"/>
+        </w:rPr>
+        <w:t>As of 2019, Visual Studio Code is the most widely used development environment with 50.7% of survey respondents reportedly using it [</w:t>
+      </w:r>
+      <w:proofErr w:type="spellStart"/>
+      <w:r>
+        <w:rPr>
+          <w:rFonts w:ascii="Times New Roman" w:hAnsi="Times New Roman" w:cs="Times New Roman"/>
+        </w:rPr>
+        <w:t>vscode</w:t>
+      </w:r>
+      <w:proofErr w:type="spellEnd"/>
+      <w:r>
+        <w:rPr>
+          <w:rFonts w:ascii="Times New Roman" w:hAnsi="Times New Roman" w:cs="Times New Roman"/>
+        </w:rPr>
+        <w:t xml:space="preserve"> survey]</w:t>
+      </w:r>
+    </w:p>
+    <w:p>
+      <w:pPr>
+        <w:rPr>
+          <w:rFonts w:ascii="Times New Roman" w:hAnsi="Times New Roman" w:cs="Times New Roman"/>
+        </w:rPr>
+      </w:pPr>
+      <w:r>
+        <w:rPr>
+          <w:rFonts w:ascii="Times New Roman" w:hAnsi="Times New Roman" w:cs="Times New Roman"/>
+        </w:rPr>
+        <w:lastRenderedPageBreak/>
+        <w:t>Android Studio</w:t>
+      </w:r>
+    </w:p>
+    <w:p>
+      <w:pPr>
+        <w:rPr>
+          <w:rFonts w:ascii="Times New Roman" w:hAnsi="Times New Roman" w:cs="Times New Roman"/>
+        </w:rPr>
+      </w:pPr>
+      <w:r>
+        <w:rPr>
+          <w:rFonts w:ascii="Times New Roman" w:hAnsi="Times New Roman" w:cs="Times New Roman"/>
+        </w:rPr>
+        <w:t xml:space="preserve">Android Studio is the IDE for the Android operating system. It is built on </w:t>
+      </w:r>
+      <w:proofErr w:type="spellStart"/>
+      <w:r>
+        <w:rPr>
+          <w:rFonts w:ascii="Times New Roman" w:hAnsi="Times New Roman" w:cs="Times New Roman"/>
+        </w:rPr>
+        <w:t>JetBrains</w:t>
+      </w:r>
+      <w:proofErr w:type="spellEnd"/>
+      <w:r>
+        <w:rPr>
+          <w:rFonts w:ascii="Times New Roman" w:hAnsi="Times New Roman" w:cs="Times New Roman"/>
+        </w:rPr>
+        <w:t xml:space="preserve">’ IntelliJ IDEA and is designed to be used for Android development. </w:t>
+      </w:r>
+      <w:proofErr w:type="spellStart"/>
+      <w:r>
+        <w:rPr>
+          <w:rFonts w:ascii="Times New Roman" w:hAnsi="Times New Roman" w:cs="Times New Roman"/>
+        </w:rPr>
+        <w:t>Kotlin</w:t>
+      </w:r>
+      <w:proofErr w:type="spellEnd"/>
+      <w:r>
+        <w:rPr>
+          <w:rFonts w:ascii="Times New Roman" w:hAnsi="Times New Roman" w:cs="Times New Roman"/>
+        </w:rPr>
+        <w:t xml:space="preserve"> is the preferred language for Android development on this platform. However, Java and C++ are supported in this IDE also. Android Studio has a myriad of features such as Grade build support, refactoring and Lint tools. </w:t>
+      </w:r>
+    </w:p>
+    <w:p>
+      <w:pPr>
+        <w:rPr>
+          <w:rFonts w:ascii="Times New Roman" w:hAnsi="Times New Roman" w:cs="Times New Roman"/>
+        </w:rPr>
+      </w:pPr>
+      <w:r>
+        <w:rPr>
+          <w:rFonts w:ascii="Times New Roman" w:hAnsi="Times New Roman" w:cs="Times New Roman"/>
+        </w:rPr>
+        <w:t>The Android SDK tools compile source code, data and resource files into an APK (Android package) which is then used to install the app on Android devices. [</w:t>
       </w:r>
       <w:proofErr w:type="gramStart"/>
       <w:r>
         <w:rPr>
           <w:rFonts w:ascii="Times New Roman" w:hAnsi="Times New Roman" w:cs="Times New Roman"/>
         </w:rPr>
-        <w:t>The</w:t>
+        <w:t>android</w:t>
       </w:r>
       <w:proofErr w:type="gramEnd"/>
       <w:r>
         <w:rPr>
           <w:rFonts w:ascii="Times New Roman" w:hAnsi="Times New Roman" w:cs="Times New Roman"/>
         </w:rPr>
-        <w:t xml:space="preserve"> online registry is accessed via the npm command line client.</w:t>
-      </w:r>
-    </w:p>
-    <w:p>
-      <w:pPr>
-        <w:rPr>
-          <w:rFonts w:ascii="Times New Roman" w:hAnsi="Times New Roman" w:cs="Times New Roman"/>
-        </w:rPr>
-      </w:pPr>
-    </w:p>
-    <w:p>
-      <w:pPr>
-        <w:rPr>
-          <w:rFonts w:ascii="Times New Roman" w:hAnsi="Times New Roman" w:cs="Times New Roman"/>
-        </w:rPr>
-      </w:pPr>
-      <w:r>
-        <w:rPr>
-          <w:rFonts w:ascii="Times New Roman" w:hAnsi="Times New Roman" w:cs="Times New Roman"/>
-        </w:rPr>
-        <w:t>Ionic Framework</w:t>
-      </w:r>
-    </w:p>
-    <w:p>
-      <w:pPr>
-        <w:rPr>
-          <w:rFonts w:ascii="Times New Roman" w:hAnsi="Times New Roman" w:cs="Times New Roman"/>
-        </w:rPr>
-      </w:pPr>
-      <w:r>
-        <w:rPr>
-          <w:rFonts w:ascii="Times New Roman" w:hAnsi="Times New Roman" w:cs="Times New Roman"/>
-        </w:rPr>
-        <w:t>Ionic is an open-source user interface toolkit that is used for building mobile and desktop applications using standard web technologies HTML, CSS and JavaScript. [</w:t>
+        <w:t xml:space="preserve"> studio docs]</w:t>
+      </w:r>
+    </w:p>
+    <w:p>
+      <w:pPr>
+        <w:rPr>
+          <w:rFonts w:ascii="Times New Roman" w:hAnsi="Times New Roman" w:cs="Times New Roman"/>
+        </w:rPr>
+      </w:pPr>
+      <w:r>
+        <w:rPr>
+          <w:rFonts w:ascii="Times New Roman" w:hAnsi="Times New Roman" w:cs="Times New Roman"/>
+        </w:rPr>
+        <w:t>ASTRO</w:t>
+      </w:r>
+    </w:p>
+    <w:p>
+      <w:pPr>
+        <w:rPr>
+          <w:rFonts w:ascii="Times New Roman" w:hAnsi="Times New Roman" w:cs="Times New Roman"/>
+        </w:rPr>
+      </w:pPr>
+      <w:r>
+        <w:rPr>
+          <w:rFonts w:ascii="Times New Roman" w:hAnsi="Times New Roman" w:cs="Times New Roman"/>
+        </w:rPr>
+        <w:t xml:space="preserve">ASTRO is a utility application for Android that is used for file management. It is used for navigating folders on Android devices and performing tasks on files such as Copy, Move and Delete. It supports zip and </w:t>
+      </w:r>
+      <w:proofErr w:type="spellStart"/>
+      <w:r>
+        <w:rPr>
+          <w:rFonts w:ascii="Times New Roman" w:hAnsi="Times New Roman" w:cs="Times New Roman"/>
+        </w:rPr>
+        <w:t>tgz</w:t>
+      </w:r>
+      <w:proofErr w:type="spellEnd"/>
+      <w:r>
+        <w:rPr>
+          <w:rFonts w:ascii="Times New Roman" w:hAnsi="Times New Roman" w:cs="Times New Roman"/>
+        </w:rPr>
+        <w:t xml:space="preserve"> files, making it possible to compress </w:t>
+      </w:r>
+      <w:r>
+        <w:rPr>
+          <w:rFonts w:ascii="Times New Roman" w:hAnsi="Times New Roman" w:cs="Times New Roman"/>
+        </w:rPr>
+        <w:t>or extract archive files.</w:t>
+      </w:r>
+    </w:p>
+    <w:p>
+      <w:pPr>
+        <w:rPr>
+          <w:rFonts w:ascii="Times New Roman" w:hAnsi="Times New Roman" w:cs="Times New Roman"/>
+        </w:rPr>
+      </w:pPr>
+      <w:r>
+        <w:rPr>
+          <w:rFonts w:ascii="Times New Roman" w:hAnsi="Times New Roman" w:cs="Times New Roman"/>
+        </w:rPr>
+        <w:t>Application Development Tools</w:t>
+      </w:r>
+    </w:p>
+    <w:p>
+      <w:pPr>
+        <w:rPr>
+          <w:rFonts w:ascii="Times New Roman" w:hAnsi="Times New Roman" w:cs="Times New Roman"/>
+        </w:rPr>
+      </w:pPr>
+      <w:r>
+        <w:rPr>
+          <w:rFonts w:ascii="Times New Roman" w:hAnsi="Times New Roman" w:cs="Times New Roman"/>
+        </w:rPr>
+        <w:t>Typescript</w:t>
+      </w:r>
+    </w:p>
+    <w:p>
+      <w:pPr>
+        <w:rPr>
+          <w:rFonts w:ascii="Times New Roman" w:hAnsi="Times New Roman" w:cs="Times New Roman"/>
+        </w:rPr>
+      </w:pPr>
+      <w:r>
+        <w:rPr>
+          <w:rFonts w:ascii="Times New Roman" w:hAnsi="Times New Roman" w:cs="Times New Roman"/>
+        </w:rPr>
+        <w:t>Typescri</w:t>
+      </w:r>
+      <w:r>
+        <w:rPr>
+          <w:rFonts w:ascii="Times New Roman" w:hAnsi="Times New Roman" w:cs="Times New Roman"/>
+        </w:rPr>
+        <w:t>pt is a superset of JavaScript that provides functionality for static typing, classes and interfaces. [</w:t>
       </w:r>
       <w:proofErr w:type="gramStart"/>
       <w:r>
         <w:rPr>
           <w:rFonts w:ascii="Times New Roman" w:hAnsi="Times New Roman" w:cs="Times New Roman"/>
         </w:rPr>
-        <w:t>ionic</w:t>
+        <w:t>typescript</w:t>
       </w:r>
       <w:proofErr w:type="gramEnd"/>
       <w:r>
         <w:rPr>
           <w:rFonts w:ascii="Times New Roman" w:hAnsi="Times New Roman" w:cs="Times New Roman"/>
         </w:rPr>
-        <w:t xml:space="preserve"> docs] Originally built on top of Angular and Apache Cordova, the web components included in recent universally pair with JavaScript frameworks such as Angular, React and </w:t>
-      </w:r>
-      <w:proofErr w:type="spellStart"/>
-      <w:r>
-        <w:rPr>
-          <w:rFonts w:ascii="Times New Roman" w:hAnsi="Times New Roman" w:cs="Times New Roman"/>
-        </w:rPr>
-        <w:t>Vue</w:t>
-      </w:r>
-      <w:proofErr w:type="spellEnd"/>
-      <w:r>
-        <w:rPr>
-          <w:rFonts w:ascii="Times New Roman" w:hAnsi="Times New Roman" w:cs="Times New Roman"/>
-        </w:rPr>
-        <w:t>. The components can also be used withou</w:t>
-      </w:r>
-      <w:r>
-        <w:rPr>
-          <w:rFonts w:ascii="Times New Roman" w:hAnsi="Times New Roman" w:cs="Times New Roman"/>
-        </w:rPr>
-        <w:t>t any interface framework. Backend connections to Ionic apps are plentiful with options such as AWS, Azure and Firebase available. [</w:t>
+        <w:t xml:space="preserve"> docs] It is designed for the development of large applications and compiles to JavaScript through the Typescript compiler.  [</w:t>
       </w:r>
       <w:proofErr w:type="gramStart"/>
       <w:r>
         <w:rPr>
           <w:rFonts w:ascii="Times New Roman" w:hAnsi="Times New Roman" w:cs="Times New Roman"/>
         </w:rPr>
-        <w:t>ionic</w:t>
+        <w:t>typescript</w:t>
       </w:r>
       <w:proofErr w:type="gramEnd"/>
       <w:r>
         <w:rPr>
           <w:rFonts w:ascii="Times New Roman" w:hAnsi="Times New Roman" w:cs="Times New Roman"/>
         </w:rPr>
-        <w:t xml:space="preserve"> what is ionic, ionic docs, wiki]</w:t>
-      </w:r>
-    </w:p>
-    <w:p>
-      <w:pPr>
-        <w:rPr>
-          <w:rFonts w:ascii="Times New Roman" w:hAnsi="Times New Roman" w:cs="Times New Roman"/>
-        </w:rPr>
-      </w:pPr>
-      <w:r>
-        <w:rPr>
-          <w:rFonts w:ascii="Times New Roman" w:hAnsi="Times New Roman" w:cs="Times New Roman"/>
-        </w:rPr>
-        <w:t>Ionic is installed and updated through the Ionic CLI. It also comes with built-in debugging tools and a development server.</w:t>
-      </w:r>
-    </w:p>
-    <w:p>
-      <w:pPr>
-        <w:rPr>
-          <w:rFonts w:ascii="Times New Roman" w:hAnsi="Times New Roman" w:cs="Times New Roman"/>
-        </w:rPr>
-      </w:pPr>
-      <w:r>
-        <w:rPr>
-          <w:rFonts w:ascii="Times New Roman" w:hAnsi="Times New Roman" w:cs="Times New Roman"/>
-        </w:rPr>
-        <w:t>Stripe</w:t>
-      </w:r>
-    </w:p>
-    <w:p>
-      <w:pPr>
-        <w:rPr>
-          <w:rFonts w:ascii="Times New Roman" w:hAnsi="Times New Roman" w:cs="Times New Roman"/>
-        </w:rPr>
-      </w:pPr>
-      <w:r>
-        <w:rPr>
-          <w:rFonts w:ascii="Times New Roman" w:hAnsi="Times New Roman" w:cs="Times New Roman"/>
-        </w:rPr>
-        <w:t>Stripe is a payment processor that supports electronic transfer of money from a customer’s bank to a merchant’s bank. It accepts most payment types such as Visa, MasterCard and American Express, along with mobile wallets like Google and Apple Pay. It comes with a custom UI toolkit that allows merchants to create their own custom payment form for applications. It also has a pre-designed payment form to be imbedded in applications. Creating custom invoices and payment requests are also easily created with Stripe. [</w:t>
+        <w:t xml:space="preserve"> wiki] Bugs and errors are caught early in development as the Typescript compiler informs the IDE </w:t>
+      </w:r>
+      <w:r>
+        <w:rPr>
+          <w:rFonts w:ascii="Times New Roman" w:hAnsi="Times New Roman" w:cs="Times New Roman"/>
+        </w:rPr>
+        <w:t>on its rich type information. Static typing enables tooling and IDE support and establishes a robust codebase.</w:t>
+      </w:r>
+    </w:p>
+    <w:p>
+      <w:pPr>
+        <w:rPr>
+          <w:rFonts w:ascii="Times New Roman" w:hAnsi="Times New Roman" w:cs="Times New Roman"/>
+        </w:rPr>
+      </w:pPr>
+      <w:r>
+        <w:rPr>
+          <w:rFonts w:ascii="Times New Roman" w:hAnsi="Times New Roman" w:cs="Times New Roman"/>
+        </w:rPr>
+        <w:t xml:space="preserve">Apache </w:t>
+      </w:r>
+      <w:r>
+        <w:rPr>
+          <w:rFonts w:ascii="Times New Roman" w:hAnsi="Times New Roman" w:cs="Times New Roman"/>
+        </w:rPr>
+        <w:t xml:space="preserve">Cordova </w:t>
+      </w:r>
+    </w:p>
+    <w:p>
+      <w:pPr>
+        <w:rPr>
+          <w:rFonts w:ascii="Times New Roman" w:hAnsi="Times New Roman" w:cs="Times New Roman"/>
+        </w:rPr>
+      </w:pPr>
+      <w:r>
+        <w:rPr>
+          <w:rFonts w:ascii="Times New Roman" w:hAnsi="Times New Roman" w:cs="Times New Roman"/>
+        </w:rPr>
+        <w:t>Apache Cordova is a web development framework that allows the use of standard web technologies for cross-platform development. Applications are executed in wrappers that target each platform, and use API bindings to access device capabilities such as sensors, data and network status. [</w:t>
       </w:r>
       <w:proofErr w:type="spellStart"/>
       <w:proofErr w:type="gramStart"/>
@@ -2354,7 +2395,7 @@
         <w:rPr>
           <w:rFonts w:ascii="Times New Roman" w:hAnsi="Times New Roman" w:cs="Times New Roman"/>
         </w:rPr>
-        <w:t>fundera</w:t>
+        <w:t>cordova</w:t>
       </w:r>
       <w:proofErr w:type="spellEnd"/>
       <w:proofErr w:type="gramEnd"/>
@@ -2362,6 +2403,268 @@
         <w:rPr>
           <w:rFonts w:ascii="Times New Roman" w:hAnsi="Times New Roman" w:cs="Times New Roman"/>
         </w:rPr>
+        <w:t xml:space="preserve"> docs]</w:t>
+      </w:r>
+    </w:p>
+    <w:p>
+      <w:pPr>
+        <w:rPr>
+          <w:rFonts w:ascii="Times New Roman" w:hAnsi="Times New Roman" w:cs="Times New Roman"/>
+        </w:rPr>
+      </w:pPr>
+      <w:r>
+        <w:rPr>
+          <w:rFonts w:ascii="Times New Roman" w:hAnsi="Times New Roman" w:cs="Times New Roman"/>
+        </w:rPr>
+        <w:t>Plugins are central to Cordova. A set of plugins, Core Plugins, are maintained by Apache and allows applications to access device capabilities such as battery, camera and NFC sensors.</w:t>
+      </w:r>
+      <w:r>
+        <w:rPr>
+          <w:rFonts w:ascii="Times New Roman" w:hAnsi="Times New Roman" w:cs="Times New Roman"/>
+        </w:rPr>
+        <w:t xml:space="preserve"> [</w:t>
+      </w:r>
+      <w:proofErr w:type="spellStart"/>
+      <w:proofErr w:type="gramStart"/>
+      <w:r>
+        <w:rPr>
+          <w:rFonts w:ascii="Times New Roman" w:hAnsi="Times New Roman" w:cs="Times New Roman"/>
+        </w:rPr>
+        <w:t>cordova</w:t>
+      </w:r>
+      <w:proofErr w:type="spellEnd"/>
+      <w:proofErr w:type="gramEnd"/>
+      <w:r>
+        <w:rPr>
+          <w:rFonts w:ascii="Times New Roman" w:hAnsi="Times New Roman" w:cs="Times New Roman"/>
+        </w:rPr>
+        <w:t xml:space="preserve"> docs]</w:t>
+      </w:r>
+      <w:r>
+        <w:rPr>
+          <w:rFonts w:ascii="Times New Roman" w:hAnsi="Times New Roman" w:cs="Times New Roman"/>
+        </w:rPr>
+        <w:t xml:space="preserve"> Developers can also create the</w:t>
+      </w:r>
+      <w:r>
+        <w:rPr>
+          <w:rFonts w:ascii="Times New Roman" w:hAnsi="Times New Roman" w:cs="Times New Roman"/>
+        </w:rPr>
+        <w:t>ir own plugins using JavaScript.</w:t>
+      </w:r>
+    </w:p>
+    <w:p>
+      <w:pPr>
+        <w:rPr>
+          <w:rFonts w:ascii="Times New Roman" w:hAnsi="Times New Roman" w:cs="Times New Roman"/>
+        </w:rPr>
+      </w:pPr>
+      <w:r>
+        <w:rPr>
+          <w:rFonts w:ascii="Times New Roman" w:hAnsi="Times New Roman" w:cs="Times New Roman"/>
+        </w:rPr>
+        <w:t>Angular</w:t>
+      </w:r>
+    </w:p>
+    <w:p>
+      <w:pPr>
+        <w:rPr>
+          <w:rFonts w:ascii="Times New Roman" w:hAnsi="Times New Roman" w:cs="Times New Roman"/>
+        </w:rPr>
+      </w:pPr>
+      <w:r>
+        <w:rPr>
+          <w:rFonts w:ascii="Times New Roman" w:hAnsi="Times New Roman" w:cs="Times New Roman"/>
+        </w:rPr>
+        <w:t>Angular is a TypeScript based app-design framework. [Angular docs] It is a complete rewrite of AngularJS that includes new features such as dynamic loading, asynchronous template compilations and iterative call-backs provided by RxJs [angular wiki]</w:t>
+      </w:r>
+    </w:p>
+    <w:p>
+      <w:pPr>
+        <w:rPr>
+          <w:rFonts w:ascii="Times New Roman" w:hAnsi="Times New Roman" w:cs="Times New Roman"/>
+        </w:rPr>
+      </w:pPr>
+      <w:r>
+        <w:rPr>
+          <w:rFonts w:ascii="Times New Roman" w:hAnsi="Times New Roman" w:cs="Times New Roman"/>
+        </w:rPr>
+        <w:t>Node Package Manager</w:t>
+      </w:r>
+    </w:p>
+    <w:p>
+      <w:pPr>
+        <w:rPr>
+          <w:rFonts w:ascii="Times New Roman" w:hAnsi="Times New Roman" w:cs="Times New Roman"/>
+        </w:rPr>
+      </w:pPr>
+      <w:r>
+        <w:rPr>
+          <w:rFonts w:ascii="Times New Roman" w:hAnsi="Times New Roman" w:cs="Times New Roman"/>
+        </w:rPr>
+        <w:lastRenderedPageBreak/>
+        <w:t>npm is a package manager that is used for the runtime environment Node.js. It has an online registry containing over 800,000 code packages in which developers share software. Organisations also use npm to manage private deployment</w:t>
+      </w:r>
+      <w:r>
+        <w:rPr>
+          <w:rFonts w:ascii="Times New Roman" w:hAnsi="Times New Roman" w:cs="Times New Roman"/>
+        </w:rPr>
+        <w:t>.</w:t>
+      </w:r>
+      <w:r>
+        <w:rPr>
+          <w:rFonts w:ascii="Times New Roman" w:hAnsi="Times New Roman" w:cs="Times New Roman"/>
+        </w:rPr>
+        <w:t xml:space="preserve"> [w3s what is npm] </w:t>
+      </w:r>
+      <w:proofErr w:type="gramStart"/>
+      <w:r>
+        <w:rPr>
+          <w:rFonts w:ascii="Times New Roman" w:hAnsi="Times New Roman" w:cs="Times New Roman"/>
+        </w:rPr>
+        <w:t>The</w:t>
+      </w:r>
+      <w:proofErr w:type="gramEnd"/>
+      <w:r>
+        <w:rPr>
+          <w:rFonts w:ascii="Times New Roman" w:hAnsi="Times New Roman" w:cs="Times New Roman"/>
+        </w:rPr>
+        <w:t xml:space="preserve"> online registry is accessed via the npm command line client.</w:t>
+      </w:r>
+    </w:p>
+    <w:p>
+      <w:pPr>
+        <w:rPr>
+          <w:rFonts w:ascii="Times New Roman" w:hAnsi="Times New Roman" w:cs="Times New Roman"/>
+        </w:rPr>
+      </w:pPr>
+    </w:p>
+    <w:p>
+      <w:pPr>
+        <w:rPr>
+          <w:rFonts w:ascii="Times New Roman" w:hAnsi="Times New Roman" w:cs="Times New Roman"/>
+        </w:rPr>
+      </w:pPr>
+      <w:r>
+        <w:rPr>
+          <w:rFonts w:ascii="Times New Roman" w:hAnsi="Times New Roman" w:cs="Times New Roman"/>
+        </w:rPr>
+        <w:t>Ionic Framework</w:t>
+      </w:r>
+    </w:p>
+    <w:p>
+      <w:pPr>
+        <w:rPr>
+          <w:rFonts w:ascii="Times New Roman" w:hAnsi="Times New Roman" w:cs="Times New Roman"/>
+        </w:rPr>
+      </w:pPr>
+      <w:r>
+        <w:rPr>
+          <w:rFonts w:ascii="Times New Roman" w:hAnsi="Times New Roman" w:cs="Times New Roman"/>
+        </w:rPr>
+        <w:t>Ionic is an open-source user interface toolkit that is used for building mobile and desktop applications using standard web technologies HTML, CSS and JavaScript. [</w:t>
+      </w:r>
+      <w:proofErr w:type="gramStart"/>
+      <w:r>
+        <w:rPr>
+          <w:rFonts w:ascii="Times New Roman" w:hAnsi="Times New Roman" w:cs="Times New Roman"/>
+        </w:rPr>
+        <w:t>ionic</w:t>
+      </w:r>
+      <w:proofErr w:type="gramEnd"/>
+      <w:r>
+        <w:rPr>
+          <w:rFonts w:ascii="Times New Roman" w:hAnsi="Times New Roman" w:cs="Times New Roman"/>
+        </w:rPr>
+        <w:t xml:space="preserve"> docs] Originally built on top of Angular and Apache Cordova, the web components included in recent universally pair with JavaScript frameworks such as Angular, React and </w:t>
+      </w:r>
+      <w:proofErr w:type="spellStart"/>
+      <w:r>
+        <w:rPr>
+          <w:rFonts w:ascii="Times New Roman" w:hAnsi="Times New Roman" w:cs="Times New Roman"/>
+        </w:rPr>
+        <w:t>Vue</w:t>
+      </w:r>
+      <w:proofErr w:type="spellEnd"/>
+      <w:r>
+        <w:rPr>
+          <w:rFonts w:ascii="Times New Roman" w:hAnsi="Times New Roman" w:cs="Times New Roman"/>
+        </w:rPr>
+        <w:t>. The components can also be used withou</w:t>
+      </w:r>
+      <w:r>
+        <w:rPr>
+          <w:rFonts w:ascii="Times New Roman" w:hAnsi="Times New Roman" w:cs="Times New Roman"/>
+        </w:rPr>
+        <w:t>t any interface framework. Backend connections to Ionic apps are plentiful with options such as AWS, Azure and Firebase available. [</w:t>
+      </w:r>
+      <w:proofErr w:type="gramStart"/>
+      <w:r>
+        <w:rPr>
+          <w:rFonts w:ascii="Times New Roman" w:hAnsi="Times New Roman" w:cs="Times New Roman"/>
+        </w:rPr>
+        <w:t>ionic</w:t>
+      </w:r>
+      <w:proofErr w:type="gramEnd"/>
+      <w:r>
+        <w:rPr>
+          <w:rFonts w:ascii="Times New Roman" w:hAnsi="Times New Roman" w:cs="Times New Roman"/>
+        </w:rPr>
+        <w:t xml:space="preserve"> what is ionic, ionic docs, wiki]</w:t>
+      </w:r>
+    </w:p>
+    <w:p>
+      <w:pPr>
+        <w:rPr>
+          <w:rFonts w:ascii="Times New Roman" w:hAnsi="Times New Roman" w:cs="Times New Roman"/>
+        </w:rPr>
+      </w:pPr>
+      <w:r>
+        <w:rPr>
+          <w:rFonts w:ascii="Times New Roman" w:hAnsi="Times New Roman" w:cs="Times New Roman"/>
+        </w:rPr>
+        <w:t>Ionic is installed and updated through the Ionic CLI. It also comes with built-in debugging tools and a development server.</w:t>
+      </w:r>
+    </w:p>
+    <w:p>
+      <w:pPr>
+        <w:rPr>
+          <w:rFonts w:ascii="Times New Roman" w:hAnsi="Times New Roman" w:cs="Times New Roman"/>
+        </w:rPr>
+      </w:pPr>
+      <w:r>
+        <w:rPr>
+          <w:rFonts w:ascii="Times New Roman" w:hAnsi="Times New Roman" w:cs="Times New Roman"/>
+        </w:rPr>
+        <w:t>Stripe</w:t>
+      </w:r>
+    </w:p>
+    <w:p>
+      <w:pPr>
+        <w:rPr>
+          <w:rFonts w:ascii="Times New Roman" w:hAnsi="Times New Roman" w:cs="Times New Roman"/>
+        </w:rPr>
+      </w:pPr>
+      <w:r>
+        <w:rPr>
+          <w:rFonts w:ascii="Times New Roman" w:hAnsi="Times New Roman" w:cs="Times New Roman"/>
+        </w:rPr>
+        <w:t>Stripe is a payment processor that supports electronic transfer of money from a customer’s bank to a merchant’s bank. It accepts most payment types such as Visa, MasterCard and American Express, along with mobile wallets like Google and Apple Pay. It comes with a custom UI toolkit that allows merchants to create their own custom payment form for applications. It also has a pre-designed payment form to be imbedded in applications. Creating custom invoices and payment requests are also easily created with Stripe. [</w:t>
+      </w:r>
+      <w:proofErr w:type="spellStart"/>
+      <w:proofErr w:type="gramStart"/>
+      <w:r>
+        <w:rPr>
+          <w:rFonts w:ascii="Times New Roman" w:hAnsi="Times New Roman" w:cs="Times New Roman"/>
+        </w:rPr>
+        <w:t>fundera</w:t>
+      </w:r>
+      <w:proofErr w:type="spellEnd"/>
+      <w:proofErr w:type="gramEnd"/>
+      <w:r>
+        <w:rPr>
+          <w:rFonts w:ascii="Times New Roman" w:hAnsi="Times New Roman" w:cs="Times New Roman"/>
+        </w:rPr>
         <w:t xml:space="preserve"> stripe reviews]</w:t>
       </w:r>
     </w:p>
@@ -2382,46 +2685,87 @@
         <w:rPr>
           <w:rFonts w:ascii="Times New Roman" w:hAnsi="Times New Roman" w:cs="Times New Roman"/>
         </w:rPr>
+        <w:t>Database</w:t>
+      </w:r>
+    </w:p>
+    <w:p>
+      <w:pPr>
+        <w:rPr>
+          <w:rFonts w:ascii="Times New Roman" w:hAnsi="Times New Roman" w:cs="Times New Roman"/>
+        </w:rPr>
+      </w:pPr>
+      <w:r>
+        <w:rPr>
+          <w:rFonts w:ascii="Times New Roman" w:hAnsi="Times New Roman" w:cs="Times New Roman"/>
+        </w:rPr>
+        <w:t>Firebase</w:t>
+      </w:r>
+    </w:p>
+    <w:p>
+      <w:pPr>
+        <w:rPr>
+          <w:rFonts w:ascii="Times New Roman" w:hAnsi="Times New Roman" w:cs="Times New Roman"/>
+        </w:rPr>
+      </w:pPr>
+      <w:r>
+        <w:rPr>
+          <w:rFonts w:ascii="Times New Roman" w:hAnsi="Times New Roman" w:cs="Times New Roman"/>
+        </w:rPr>
+        <w:t>Firebase is a Backend-as-a-Service (Baas) on the Google Cloud Platform. It takes away the need for developers to manage their own servers and write APIs. [</w:t>
+      </w:r>
+      <w:proofErr w:type="spellStart"/>
+      <w:proofErr w:type="gramStart"/>
+      <w:r>
+        <w:rPr>
+          <w:rFonts w:ascii="Times New Roman" w:hAnsi="Times New Roman" w:cs="Times New Roman"/>
+        </w:rPr>
+        <w:t>howtofirebase</w:t>
+      </w:r>
+      <w:proofErr w:type="spellEnd"/>
+      <w:proofErr w:type="gramEnd"/>
+      <w:r>
+        <w:rPr>
+          <w:rFonts w:ascii="Times New Roman" w:hAnsi="Times New Roman" w:cs="Times New Roman"/>
+        </w:rPr>
+        <w:t xml:space="preserve"> what is firebase] It provides a suite of tools and services for the development of mobile and web applications. [Firebase docs web setup] The features that we used for the development of our application provided by Firebase are authentication, real-time database, hosting,</w:t>
+      </w:r>
+      <w:r>
+        <w:rPr>
+          <w:rFonts w:ascii="Times New Roman" w:hAnsi="Times New Roman" w:cs="Times New Roman"/>
+        </w:rPr>
+        <w:t xml:space="preserve"> cloud</w:t>
+      </w:r>
+      <w:r>
+        <w:rPr>
+          <w:rFonts w:ascii="Times New Roman" w:hAnsi="Times New Roman" w:cs="Times New Roman"/>
+        </w:rPr>
+        <w:t xml:space="preserve"> functions and storage. </w:t>
+      </w:r>
+    </w:p>
+    <w:p>
+      <w:pPr>
+        <w:rPr>
+          <w:rFonts w:ascii="Times New Roman" w:hAnsi="Times New Roman" w:cs="Times New Roman"/>
+        </w:rPr>
+      </w:pPr>
+      <w:r>
+        <w:rPr>
+          <w:rFonts w:ascii="Times New Roman" w:hAnsi="Times New Roman" w:cs="Times New Roman"/>
+        </w:rPr>
+        <w:t>Firebase Authentication</w:t>
+      </w:r>
+    </w:p>
+    <w:p>
+      <w:pPr>
+        <w:rPr>
+          <w:rFonts w:ascii="Times New Roman" w:hAnsi="Times New Roman" w:cs="Times New Roman"/>
+        </w:rPr>
+      </w:pPr>
+      <w:r>
+        <w:rPr>
+          <w:rFonts w:ascii="Times New Roman" w:hAnsi="Times New Roman" w:cs="Times New Roman"/>
+        </w:rPr>
         <w:lastRenderedPageBreak/>
-        <w:t>Database</w:t>
-      </w:r>
-    </w:p>
-    <w:p>
-      <w:pPr>
-        <w:rPr>
-          <w:rFonts w:ascii="Times New Roman" w:hAnsi="Times New Roman" w:cs="Times New Roman"/>
-        </w:rPr>
-      </w:pPr>
-      <w:r>
-        <w:rPr>
-          <w:rFonts w:ascii="Times New Roman" w:hAnsi="Times New Roman" w:cs="Times New Roman"/>
-        </w:rPr>
-        <w:t>Firebase</w:t>
-      </w:r>
-    </w:p>
-    <w:p>
-      <w:pPr>
-        <w:rPr>
-          <w:rFonts w:ascii="Times New Roman" w:hAnsi="Times New Roman" w:cs="Times New Roman"/>
-        </w:rPr>
-      </w:pPr>
-      <w:r>
-        <w:rPr>
-          <w:rFonts w:ascii="Times New Roman" w:hAnsi="Times New Roman" w:cs="Times New Roman"/>
-        </w:rPr>
-        <w:t>Firebase Authentication</w:t>
-      </w:r>
-    </w:p>
-    <w:p>
-      <w:pPr>
-        <w:rPr>
-          <w:rFonts w:ascii="Times New Roman" w:hAnsi="Times New Roman" w:cs="Times New Roman"/>
-        </w:rPr>
-      </w:pPr>
-      <w:r>
-        <w:rPr>
-          <w:rFonts w:ascii="Times New Roman" w:hAnsi="Times New Roman" w:cs="Times New Roman"/>
-        </w:rPr>
         <w:t>Firebase Authentication provides backend services to authenticate users to applications through ready-made UI libraries. It supports authentication using passwords, phone numbers and authentication APIs such as Google, Twitter and Facebook. [</w:t>
       </w:r>
       <w:proofErr w:type="gramStart"/>
@@ -2621,6 +2965,19 @@
           <w:rFonts w:ascii="Times New Roman" w:hAnsi="Times New Roman" w:cs="Times New Roman"/>
         </w:rPr>
         <w:t>Firebase Hosting</w:t>
+      </w:r>
+    </w:p>
+    <w:p>
+      <w:pPr>
+        <w:rPr>
+          <w:rFonts w:ascii="Times New Roman" w:hAnsi="Times New Roman" w:cs="Times New Roman"/>
+        </w:rPr>
+      </w:pPr>
+      <w:r>
+        <w:rPr>
+          <w:rFonts w:ascii="Times New Roman" w:hAnsi="Times New Roman" w:cs="Times New Roman"/>
+        </w:rPr>
+        <w:t>Firebase Functions</w:t>
       </w:r>
     </w:p>
     <w:p>
@@ -2636,7 +2993,7 @@
         <w:rPr>
           <w:rFonts w:ascii="Times New Roman" w:hAnsi="Times New Roman" w:cs="Times New Roman"/>
         </w:rPr>
-        <w:t>Firebase Functions</w:t>
+        <w:t>Cloud Functions is a server-less framework lets applications to run backend code automatically in response to events triggered by HTTPS requests and Firebase Functions. [Firebase functions docs] These Firebase Functions are deployed through the Ionic CLI (or whatever framework the app is being built in) and is stored in the Google Cloud. Various Firebase and Google Cloud features can be triggered through these functions such as authentication, storage and online payments.</w:t>
       </w:r>
       <w:r>
         <w:rPr>
@@ -3135,7 +3492,7 @@
           <w:rPr>
             <w:noProof/>
           </w:rPr>
-          <w:t>12</w:t>
+          <w:t>4</w:t>
         </w:r>
         <w:r>
           <w:rPr>
@@ -4050,7 +4407,7 @@
 </file>
 
 <file path=customXml/itemProps1.xml><?xml version="1.0" encoding="utf-8"?>
-<ds:datastoreItem xmlns:ds="http://schemas.openxmlformats.org/officeDocument/2006/customXml" ds:itemID="{52DB9323-74AA-48E6-A2E8-C24D754F887C}">
+<ds:datastoreItem xmlns:ds="http://schemas.openxmlformats.org/officeDocument/2006/customXml" ds:itemID="{B5B7FF71-FE63-4430-B5A0-0DC6A1B76F5C}">
   <ds:schemaRefs>
     <ds:schemaRef ds:uri="http://schemas.openxmlformats.org/officeDocument/2006/bibliography"/>
   </ds:schemaRefs>

</xml_diff>

<commit_message>
disseration - methodologies section
</commit_message>
<xml_diff>
--- a/doc/Dissertation_conororeilly.docx
+++ b/doc/Dissertation_conororeilly.docx
@@ -1316,20 +1316,32 @@
         <w:rPr>
           <w:rFonts w:ascii="Times New Roman" w:hAnsi="Times New Roman" w:cs="Times New Roman"/>
         </w:rPr>
-        <w:t>Research</w:t>
-      </w:r>
-    </w:p>
-    <w:p>
-      <w:pPr>
-        <w:rPr>
-          <w:rFonts w:ascii="Times New Roman" w:hAnsi="Times New Roman" w:cs="Times New Roman"/>
-        </w:rPr>
-      </w:pPr>
-      <w:r>
-        <w:rPr>
-          <w:rFonts w:ascii="Times New Roman" w:hAnsi="Times New Roman" w:cs="Times New Roman"/>
-        </w:rPr>
-        <w:t xml:space="preserve">In late September of 2019, Christian and I decided to collaborate on the project. We were assigned Daniel </w:t>
+        <w:t>Brainstorming</w:t>
+      </w:r>
+    </w:p>
+    <w:p>
+      <w:pPr>
+        <w:rPr>
+          <w:rFonts w:ascii="Times New Roman" w:hAnsi="Times New Roman" w:cs="Times New Roman"/>
+        </w:rPr>
+      </w:pPr>
+      <w:r>
+        <w:rPr>
+          <w:rFonts w:ascii="Times New Roman" w:hAnsi="Times New Roman" w:cs="Times New Roman"/>
+        </w:rPr>
+        <w:t>Christian and I decided to collaborate on the project</w:t>
+      </w:r>
+      <w:r>
+        <w:rPr>
+          <w:rFonts w:ascii="Times New Roman" w:hAnsi="Times New Roman" w:cs="Times New Roman"/>
+        </w:rPr>
+        <w:t xml:space="preserve"> at the beginning of the academic year</w:t>
+      </w:r>
+      <w:r>
+        <w:rPr>
+          <w:rFonts w:ascii="Times New Roman" w:hAnsi="Times New Roman" w:cs="Times New Roman"/>
+        </w:rPr>
+        <w:t xml:space="preserve">. We were assigned Daniel </w:t>
       </w:r>
       <w:proofErr w:type="spellStart"/>
       <w:r>
@@ -1343,13 +1355,75 @@
         <w:rPr>
           <w:rFonts w:ascii="Times New Roman" w:hAnsi="Times New Roman" w:cs="Times New Roman"/>
         </w:rPr>
-        <w:t xml:space="preserve"> as our supervisor and quickly got underway on brainstorming ideas. We knew from early on that we wanted create an E-Business application. We also wanted to include some new technology that isn’t typically found in these type of application</w:t>
-      </w:r>
-      <w:r>
-        <w:rPr>
-          <w:rFonts w:ascii="Times New Roman" w:hAnsi="Times New Roman" w:cs="Times New Roman"/>
-        </w:rPr>
-        <w:t xml:space="preserve">s. </w:t>
+        <w:t xml:space="preserve"> as our supervisor and quickly got underway </w:t>
+      </w:r>
+      <w:r>
+        <w:rPr>
+          <w:rFonts w:ascii="Times New Roman" w:hAnsi="Times New Roman" w:cs="Times New Roman"/>
+        </w:rPr>
+        <w:t xml:space="preserve">in </w:t>
+      </w:r>
+      <w:r>
+        <w:rPr>
+          <w:rFonts w:ascii="Times New Roman" w:hAnsi="Times New Roman" w:cs="Times New Roman"/>
+        </w:rPr>
+        <w:t>brainstorming ideas. We knew from early on that we wanted create an E-Business application.</w:t>
+      </w:r>
+      <w:r>
+        <w:rPr>
+          <w:rFonts w:ascii="Times New Roman" w:hAnsi="Times New Roman" w:cs="Times New Roman"/>
+        </w:rPr>
+        <w:t xml:space="preserve"> </w:t>
+      </w:r>
+    </w:p>
+    <w:p>
+      <w:pPr>
+        <w:rPr>
+          <w:rFonts w:ascii="Times New Roman" w:hAnsi="Times New Roman" w:cs="Times New Roman"/>
+        </w:rPr>
+      </w:pPr>
+      <w:r>
+        <w:rPr>
+          <w:rFonts w:ascii="Times New Roman" w:hAnsi="Times New Roman" w:cs="Times New Roman"/>
+        </w:rPr>
+        <w:t>We also wanted to include some new</w:t>
+      </w:r>
+      <w:r>
+        <w:rPr>
+          <w:rFonts w:ascii="Times New Roman" w:hAnsi="Times New Roman" w:cs="Times New Roman"/>
+        </w:rPr>
+        <w:t xml:space="preserve"> form</w:t>
+      </w:r>
+      <w:r>
+        <w:rPr>
+          <w:rFonts w:ascii="Times New Roman" w:hAnsi="Times New Roman" w:cs="Times New Roman"/>
+        </w:rPr>
+        <w:t xml:space="preserve"> technology that isn’t typically found in these type of application</w:t>
+      </w:r>
+      <w:r>
+        <w:rPr>
+          <w:rFonts w:ascii="Times New Roman" w:hAnsi="Times New Roman" w:cs="Times New Roman"/>
+        </w:rPr>
+        <w:t>s. NFC technology piqued our interest as NFC capable smartphones are becoming more widely accessible at modest price points. We got underway in researching NFC technologies through articles and scientific papers and formed an understanding of how it works.</w:t>
+      </w:r>
+    </w:p>
+    <w:p>
+      <w:pPr>
+        <w:rPr>
+          <w:rFonts w:ascii="Times New Roman" w:hAnsi="Times New Roman" w:cs="Times New Roman"/>
+        </w:rPr>
+      </w:pPr>
+      <w:r>
+        <w:rPr>
+          <w:rFonts w:ascii="Times New Roman" w:hAnsi="Times New Roman" w:cs="Times New Roman"/>
+        </w:rPr>
+        <w:t xml:space="preserve">We liked the idea of having our application complementing a real world marketplace – The Galway Market – so </w:t>
+      </w:r>
+      <w:r>
+        <w:rPr>
+          <w:rFonts w:ascii="Times New Roman" w:hAnsi="Times New Roman" w:cs="Times New Roman"/>
+        </w:rPr>
+        <w:t xml:space="preserve">customers could download the app and browse the market’s available products and purchase them from the comfort of their own home. They could also attend the market in person and by simply tapping their phone against an NFC tag connected to a product, easily purchase this product virtually, eliminating the need for cash-based transactions and possibly even eliminating the need for vendors to be manning their stalls. </w:t>
       </w:r>
     </w:p>
     <w:p>
@@ -1364,6 +1438,12 @@
         </w:rPr>
         <w:t xml:space="preserve">Upon agreeing to a general outline of the functionality of the application, we began discussing which technologies that would best fit the development process of the project. </w:t>
       </w:r>
+      <w:r>
+        <w:rPr>
+          <w:rFonts w:ascii="Times New Roman" w:hAnsi="Times New Roman" w:cs="Times New Roman"/>
+        </w:rPr>
+        <w:t>This included what platform to build the application on and what frameworks and languages to use to build the application.</w:t>
+      </w:r>
     </w:p>
     <w:p/>
     <w:p>
@@ -1402,20 +1482,39 @@
         <w:rPr>
           <w:rFonts w:ascii="Times New Roman" w:hAnsi="Times New Roman" w:cs="Times New Roman"/>
         </w:rPr>
-        <w:t>Agile software development, as defined via “The Manifesto for Agile Software Development” [1] comprises of a set of principles that accommodate changes to requirements at any stage of the development process. The principles are not a concrete definition of agility, but instead are guidelines used to deliver software in an agile manner. [2] Agility is used to rapidly and flexibly respond to change in the development process. [3] It allows the software to be continually improved during development and also enables early delivery of working prototypes.</w:t>
-      </w:r>
-    </w:p>
-    <w:p>
-      <w:pPr>
-        <w:rPr>
-          <w:rFonts w:ascii="Times New Roman" w:hAnsi="Times New Roman" w:cs="Times New Roman"/>
-        </w:rPr>
-      </w:pPr>
-      <w:r>
-        <w:rPr>
-          <w:rFonts w:ascii="Times New Roman" w:hAnsi="Times New Roman" w:cs="Times New Roman"/>
-        </w:rPr>
-        <w:t xml:space="preserve">We had learnt several types of methodologies for creating software during our time at GMIT and felt that agile was best suited to us as its principles state face-to-face communication </w:t>
+        <w:t xml:space="preserve">Agile software development, as defined via “The Manifesto for Agile Software Development” [1] comprises of a set of principles that accommodate changes to requirements at any stage of the development process. The principles are not a concrete definition of agility, but instead are guidelines used to deliver software in an agile manner. [2] Agility is used to rapidly and flexibly respond to </w:t>
+      </w:r>
+      <w:r>
+        <w:rPr>
+          <w:rFonts w:ascii="Times New Roman" w:hAnsi="Times New Roman" w:cs="Times New Roman"/>
+        </w:rPr>
+        <w:lastRenderedPageBreak/>
+        <w:t>change in the development process. [3] It allows the software to be continually improved during development and also enables early delivery of working prototypes.</w:t>
+      </w:r>
+    </w:p>
+    <w:p>
+      <w:pPr>
+        <w:rPr>
+          <w:rFonts w:ascii="Times New Roman" w:hAnsi="Times New Roman" w:cs="Times New Roman"/>
+        </w:rPr>
+      </w:pPr>
+      <w:r>
+        <w:rPr>
+          <w:rFonts w:ascii="Times New Roman" w:hAnsi="Times New Roman" w:cs="Times New Roman"/>
+        </w:rPr>
+        <w:t>We had learnt several types of met</w:t>
+      </w:r>
+      <w:r>
+        <w:rPr>
+          <w:rFonts w:ascii="Times New Roman" w:hAnsi="Times New Roman" w:cs="Times New Roman"/>
+        </w:rPr>
+        <w:t>hodologies for managing software development lifecycles</w:t>
+      </w:r>
+      <w:r>
+        <w:rPr>
+          <w:rFonts w:ascii="Times New Roman" w:hAnsi="Times New Roman" w:cs="Times New Roman"/>
+        </w:rPr>
+        <w:t xml:space="preserve"> during our time at GMIT and felt that agile was best suited to us as its principles state face-to-face communication </w:t>
       </w:r>
       <w:r>
         <w:rPr>
@@ -1427,17 +1526,32 @@
         <w:rPr>
           <w:rFonts w:ascii="Times New Roman" w:hAnsi="Times New Roman" w:cs="Times New Roman"/>
         </w:rPr>
-        <w:t xml:space="preserve"> the best way to transfer information and for regular meetings to discuss changing project requirements.</w:t>
-      </w:r>
-    </w:p>
-    <w:p>
-      <w:pPr>
-        <w:rPr>
-          <w:rFonts w:ascii="Times New Roman" w:hAnsi="Times New Roman" w:cs="Times New Roman"/>
-        </w:rPr>
-      </w:pPr>
-      <w:bookmarkStart w:id="2" w:name="_GoBack"/>
-      <w:bookmarkEnd w:id="2"/>
+        <w:t xml:space="preserve"> the best way to transfer information and for regular meetings to discuss</w:t>
+      </w:r>
+      <w:r>
+        <w:rPr>
+          <w:rFonts w:ascii="Times New Roman" w:hAnsi="Times New Roman" w:cs="Times New Roman"/>
+        </w:rPr>
+        <w:t xml:space="preserve"> and react to</w:t>
+      </w:r>
+      <w:r>
+        <w:rPr>
+          <w:rFonts w:ascii="Times New Roman" w:hAnsi="Times New Roman" w:cs="Times New Roman"/>
+        </w:rPr>
+        <w:t xml:space="preserve"> changing project requirements.</w:t>
+      </w:r>
+      <w:r>
+        <w:rPr>
+          <w:rFonts w:ascii="Times New Roman" w:hAnsi="Times New Roman" w:cs="Times New Roman"/>
+        </w:rPr>
+        <w:t xml:space="preserve"> Other project management approaches such as the Waterfall Model were considered but as this would require </w:t>
+      </w:r>
+      <w:r>
+        <w:rPr>
+          <w:rFonts w:ascii="Times New Roman" w:hAnsi="Times New Roman" w:cs="Times New Roman"/>
+        </w:rPr>
+        <w:t xml:space="preserve">diligent planning, it was ruled out. </w:t>
+      </w:r>
     </w:p>
     <w:p>
       <w:pPr>
@@ -1468,14 +1582,7 @@
         <w:rPr>
           <w:rFonts w:ascii="Times New Roman" w:hAnsi="Times New Roman" w:cs="Times New Roman"/>
         </w:rPr>
-        <w:t xml:space="preserve">two weeks to a month long. Short daily meetings known as daily scrums are used to track progress on a </w:t>
-      </w:r>
-      <w:r>
-        <w:rPr>
-          <w:rFonts w:ascii="Times New Roman" w:hAnsi="Times New Roman" w:cs="Times New Roman"/>
-        </w:rPr>
-        <w:lastRenderedPageBreak/>
-        <w:t xml:space="preserve">sprint. Meetings are held at the end of a sprint to review the work that was or wasn’t completed and to present this work to the stakeholders. Discussions are then had with the stakeholders to outline work to be completed in the next sprint. </w:t>
+        <w:t xml:space="preserve">two weeks to a month long. Short daily meetings known as daily scrums are used to track progress on a sprint. Meetings are held at the end of a sprint to review the work that was or wasn’t completed and to present this work to the stakeholders. Discussions are then had with the stakeholders to outline work to be completed in the next sprint. </w:t>
       </w:r>
     </w:p>
     <w:p>
@@ -1503,11 +1610,50 @@
           <w:rFonts w:ascii="Times New Roman" w:hAnsi="Times New Roman" w:cs="Times New Roman"/>
         </w:rPr>
       </w:pPr>
-      <w:r>
-        <w:rPr>
-          <w:rFonts w:ascii="Times New Roman" w:hAnsi="Times New Roman" w:cs="Times New Roman"/>
-        </w:rPr>
-        <w:t xml:space="preserve">Kanban </w:t>
+    </w:p>
+    <w:p>
+      <w:pPr>
+        <w:rPr>
+          <w:rFonts w:ascii="Times New Roman" w:hAnsi="Times New Roman" w:cs="Times New Roman"/>
+        </w:rPr>
+      </w:pPr>
+      <w:r>
+        <w:rPr>
+          <w:rFonts w:ascii="Times New Roman" w:hAnsi="Times New Roman" w:cs="Times New Roman"/>
+        </w:rPr>
+        <w:t>TESTING</w:t>
+      </w:r>
+    </w:p>
+    <w:p>
+      <w:pPr>
+        <w:rPr>
+          <w:rFonts w:ascii="Times New Roman" w:hAnsi="Times New Roman" w:cs="Times New Roman"/>
+        </w:rPr>
+      </w:pPr>
+      <w:r>
+        <w:rPr>
+          <w:rFonts w:ascii="Times New Roman" w:hAnsi="Times New Roman" w:cs="Times New Roman"/>
+        </w:rPr>
+        <w:t xml:space="preserve">Selenium was the IDE chosen to test the features of the application. This was done by loading the application on the Google Chrome web browser through the Ionic CLI development server with the command </w:t>
+      </w:r>
+      <w:r>
+        <w:rPr>
+          <w:rFonts w:ascii="Times New Roman" w:hAnsi="Times New Roman" w:cs="Times New Roman"/>
+          <w:i/>
+        </w:rPr>
+        <w:t>“ionic serve”</w:t>
+      </w:r>
+      <w:r>
+        <w:rPr>
+          <w:rFonts w:ascii="Times New Roman" w:hAnsi="Times New Roman" w:cs="Times New Roman"/>
+        </w:rPr>
+        <w:t xml:space="preserve"> and then testing features such as login/logout, adding products to cart and switching between pages in the application. </w:t>
+      </w:r>
+      <w:r>
+        <w:rPr>
+          <w:rFonts w:ascii="Times New Roman" w:hAnsi="Times New Roman" w:cs="Times New Roman"/>
+        </w:rPr>
+        <w:t xml:space="preserve">As we were using an Apache Cordova plugin for NFC capabilities, this is not supported on web browsers and all NFC features were manually tested on the hardware device and then recorded. </w:t>
       </w:r>
     </w:p>
     <w:p>
@@ -1537,7 +1683,7 @@
           <w:szCs w:val="40"/>
         </w:rPr>
       </w:pPr>
-      <w:bookmarkStart w:id="3" w:name="_Toc35420842"/>
+      <w:bookmarkStart w:id="2" w:name="_Toc35420842"/>
       <w:r>
         <w:rPr>
           <w:rFonts w:ascii="Times New Roman" w:hAnsi="Times New Roman" w:cs="Times New Roman"/>
@@ -1546,25 +1692,26 @@
         </w:rPr>
         <w:t>Technology Review</w:t>
       </w:r>
-      <w:bookmarkEnd w:id="3"/>
-    </w:p>
-    <w:p>
-      <w:pPr>
-        <w:rPr>
-          <w:rFonts w:ascii="Times New Roman" w:hAnsi="Times New Roman" w:cs="Times New Roman"/>
-        </w:rPr>
-      </w:pPr>
-    </w:p>
-    <w:p>
-      <w:pPr>
-        <w:rPr>
-          <w:rFonts w:ascii="Times New Roman" w:hAnsi="Times New Roman" w:cs="Times New Roman"/>
-        </w:rPr>
-      </w:pPr>
-      <w:r>
-        <w:rPr>
-          <w:rFonts w:ascii="Times New Roman" w:hAnsi="Times New Roman" w:cs="Times New Roman"/>
-        </w:rPr>
+      <w:bookmarkEnd w:id="2"/>
+    </w:p>
+    <w:p>
+      <w:pPr>
+        <w:rPr>
+          <w:rFonts w:ascii="Times New Roman" w:hAnsi="Times New Roman" w:cs="Times New Roman"/>
+        </w:rPr>
+      </w:pPr>
+    </w:p>
+    <w:p>
+      <w:pPr>
+        <w:rPr>
+          <w:rFonts w:ascii="Times New Roman" w:hAnsi="Times New Roman" w:cs="Times New Roman"/>
+        </w:rPr>
+      </w:pPr>
+      <w:r>
+        <w:rPr>
+          <w:rFonts w:ascii="Times New Roman" w:hAnsi="Times New Roman" w:cs="Times New Roman"/>
+        </w:rPr>
+        <w:lastRenderedPageBreak/>
         <w:t>Project Management Tools</w:t>
       </w:r>
     </w:p>
@@ -1702,7 +1849,6 @@
         <w:rPr>
           <w:rFonts w:ascii="Times New Roman" w:hAnsi="Times New Roman" w:cs="Times New Roman"/>
         </w:rPr>
-        <w:lastRenderedPageBreak/>
         <w:t>Hardware – rename heading?</w:t>
       </w:r>
     </w:p>
@@ -1799,7 +1945,100 @@
         <w:rPr>
           <w:rFonts w:ascii="Times New Roman" w:hAnsi="Times New Roman" w:cs="Times New Roman"/>
         </w:rPr>
-        <w:t>contactless</w:t>
+        <w:t xml:space="preserve">contactless </w:t>
+      </w:r>
+      <w:r>
+        <w:rPr>
+          <w:rFonts w:ascii="Times New Roman" w:hAnsi="Times New Roman" w:cs="Times New Roman"/>
+        </w:rPr>
+        <w:t>payment. Google Pay and Apple Pay [</w:t>
+      </w:r>
+      <w:proofErr w:type="spellStart"/>
+      <w:r>
+        <w:rPr>
+          <w:rFonts w:ascii="Times New Roman" w:hAnsi="Times New Roman" w:cs="Times New Roman"/>
+        </w:rPr>
+        <w:t>support.google.pay</w:t>
+      </w:r>
+      <w:proofErr w:type="spellEnd"/>
+      <w:r>
+        <w:rPr>
+          <w:rFonts w:ascii="Times New Roman" w:hAnsi="Times New Roman" w:cs="Times New Roman"/>
+        </w:rPr>
+        <w:t xml:space="preserve"> pay answer</w:t>
+      </w:r>
+      <w:proofErr w:type="gramStart"/>
+      <w:r>
+        <w:rPr>
+          <w:rFonts w:ascii="Times New Roman" w:hAnsi="Times New Roman" w:cs="Times New Roman"/>
+        </w:rPr>
+        <w:t>][</w:t>
+      </w:r>
+      <w:proofErr w:type="gramEnd"/>
+      <w:r>
+        <w:rPr>
+          <w:rFonts w:ascii="Times New Roman" w:hAnsi="Times New Roman" w:cs="Times New Roman"/>
+        </w:rPr>
+        <w:t xml:space="preserve">apple </w:t>
+      </w:r>
+      <w:proofErr w:type="spellStart"/>
+      <w:r>
+        <w:rPr>
+          <w:rFonts w:ascii="Times New Roman" w:hAnsi="Times New Roman" w:cs="Times New Roman"/>
+        </w:rPr>
+        <w:t>ie</w:t>
+      </w:r>
+      <w:proofErr w:type="spellEnd"/>
+      <w:r>
+        <w:rPr>
+          <w:rFonts w:ascii="Times New Roman" w:hAnsi="Times New Roman" w:cs="Times New Roman"/>
+        </w:rPr>
+        <w:t xml:space="preserve"> apple pay] both support </w:t>
+      </w:r>
+      <w:r>
+        <w:rPr>
+          <w:rFonts w:ascii="Times New Roman" w:hAnsi="Times New Roman" w:cs="Times New Roman"/>
+        </w:rPr>
+        <w:t xml:space="preserve">contactless </w:t>
+      </w:r>
+      <w:r>
+        <w:rPr>
+          <w:rFonts w:ascii="Times New Roman" w:hAnsi="Times New Roman" w:cs="Times New Roman"/>
+        </w:rPr>
+        <w:t xml:space="preserve">payment with NFC </w:t>
+      </w:r>
+      <w:r>
+        <w:rPr>
+          <w:rFonts w:ascii="Times New Roman" w:hAnsi="Times New Roman" w:cs="Times New Roman"/>
+        </w:rPr>
+        <w:t>enabled devices. Banks such as AIB and Bank of Ireland also have NFC chips in their more recent debit and credit cards with contactless payment of up to EUR50 being possible (As of April 1</w:t>
+      </w:r>
+      <w:r>
+        <w:rPr>
+          <w:rFonts w:ascii="Times New Roman" w:hAnsi="Times New Roman" w:cs="Times New Roman"/>
+          <w:vertAlign w:val="superscript"/>
+        </w:rPr>
+        <w:t>st</w:t>
+      </w:r>
+      <w:r>
+        <w:rPr>
+          <w:rFonts w:ascii="Times New Roman" w:hAnsi="Times New Roman" w:cs="Times New Roman"/>
+        </w:rPr>
+        <w:t xml:space="preserve"> 2020) [</w:t>
+      </w:r>
+      <w:proofErr w:type="spellStart"/>
+      <w:r>
+        <w:rPr>
+          <w:rFonts w:ascii="Times New Roman" w:hAnsi="Times New Roman" w:cs="Times New Roman"/>
+        </w:rPr>
+        <w:t>aib</w:t>
+      </w:r>
+      <w:proofErr w:type="spellEnd"/>
+      <w:r>
+        <w:rPr>
+          <w:rFonts w:ascii="Times New Roman" w:hAnsi="Times New Roman" w:cs="Times New Roman"/>
+        </w:rPr>
+        <w:t xml:space="preserve"> contactless][BOI contactless]</w:t>
       </w:r>
       <w:r>
         <w:rPr>
@@ -1807,123 +2046,6 @@
         </w:rPr>
         <w:t xml:space="preserve"> </w:t>
       </w:r>
-      <w:r>
-        <w:rPr>
-          <w:rFonts w:ascii="Times New Roman" w:hAnsi="Times New Roman" w:cs="Times New Roman"/>
-        </w:rPr>
-        <w:t>payment. Google Pay and Apple Pay [</w:t>
-      </w:r>
-      <w:proofErr w:type="spellStart"/>
-      <w:r>
-        <w:rPr>
-          <w:rFonts w:ascii="Times New Roman" w:hAnsi="Times New Roman" w:cs="Times New Roman"/>
-        </w:rPr>
-        <w:t>support.google.pay</w:t>
-      </w:r>
-      <w:proofErr w:type="spellEnd"/>
-      <w:r>
-        <w:rPr>
-          <w:rFonts w:ascii="Times New Roman" w:hAnsi="Times New Roman" w:cs="Times New Roman"/>
-        </w:rPr>
-        <w:t xml:space="preserve"> pay answer</w:t>
-      </w:r>
-      <w:proofErr w:type="gramStart"/>
-      <w:r>
-        <w:rPr>
-          <w:rFonts w:ascii="Times New Roman" w:hAnsi="Times New Roman" w:cs="Times New Roman"/>
-        </w:rPr>
-        <w:t>][</w:t>
-      </w:r>
-      <w:proofErr w:type="gramEnd"/>
-      <w:r>
-        <w:rPr>
-          <w:rFonts w:ascii="Times New Roman" w:hAnsi="Times New Roman" w:cs="Times New Roman"/>
-        </w:rPr>
-        <w:t xml:space="preserve">apple </w:t>
-      </w:r>
-      <w:proofErr w:type="spellStart"/>
-      <w:r>
-        <w:rPr>
-          <w:rFonts w:ascii="Times New Roman" w:hAnsi="Times New Roman" w:cs="Times New Roman"/>
-        </w:rPr>
-        <w:t>ie</w:t>
-      </w:r>
-      <w:proofErr w:type="spellEnd"/>
-      <w:r>
-        <w:rPr>
-          <w:rFonts w:ascii="Times New Roman" w:hAnsi="Times New Roman" w:cs="Times New Roman"/>
-        </w:rPr>
-        <w:t xml:space="preserve"> apple pay] both support </w:t>
-      </w:r>
-      <w:r>
-        <w:rPr>
-          <w:rFonts w:ascii="Times New Roman" w:hAnsi="Times New Roman" w:cs="Times New Roman"/>
-        </w:rPr>
-        <w:t>contactless</w:t>
-      </w:r>
-      <w:r>
-        <w:rPr>
-          <w:rFonts w:ascii="Times New Roman" w:hAnsi="Times New Roman" w:cs="Times New Roman"/>
-        </w:rPr>
-        <w:t xml:space="preserve"> </w:t>
-      </w:r>
-      <w:r>
-        <w:rPr>
-          <w:rFonts w:ascii="Times New Roman" w:hAnsi="Times New Roman" w:cs="Times New Roman"/>
-        </w:rPr>
-        <w:t xml:space="preserve">payment with NFC </w:t>
-      </w:r>
-      <w:r>
-        <w:rPr>
-          <w:rFonts w:ascii="Times New Roman" w:hAnsi="Times New Roman" w:cs="Times New Roman"/>
-        </w:rPr>
-        <w:t xml:space="preserve">enabled devices. Banks such as AIB and Bank of Ireland also have NFC chips in their more recent debit and credit cards with </w:t>
-      </w:r>
-      <w:r>
-        <w:rPr>
-          <w:rFonts w:ascii="Times New Roman" w:hAnsi="Times New Roman" w:cs="Times New Roman"/>
-        </w:rPr>
-        <w:t>contactless</w:t>
-      </w:r>
-      <w:r>
-        <w:rPr>
-          <w:rFonts w:ascii="Times New Roman" w:hAnsi="Times New Roman" w:cs="Times New Roman"/>
-        </w:rPr>
-        <w:t xml:space="preserve"> payment of up to EUR50 being possible (As of April 1</w:t>
-      </w:r>
-      <w:r>
-        <w:rPr>
-          <w:rFonts w:ascii="Times New Roman" w:hAnsi="Times New Roman" w:cs="Times New Roman"/>
-          <w:vertAlign w:val="superscript"/>
-        </w:rPr>
-        <w:t>st</w:t>
-      </w:r>
-      <w:r>
-        <w:rPr>
-          <w:rFonts w:ascii="Times New Roman" w:hAnsi="Times New Roman" w:cs="Times New Roman"/>
-        </w:rPr>
-        <w:t xml:space="preserve"> 2020) [</w:t>
-      </w:r>
-      <w:proofErr w:type="spellStart"/>
-      <w:r>
-        <w:rPr>
-          <w:rFonts w:ascii="Times New Roman" w:hAnsi="Times New Roman" w:cs="Times New Roman"/>
-        </w:rPr>
-        <w:t>aib</w:t>
-      </w:r>
-      <w:proofErr w:type="spellEnd"/>
-      <w:r>
-        <w:rPr>
-          <w:rFonts w:ascii="Times New Roman" w:hAnsi="Times New Roman" w:cs="Times New Roman"/>
-        </w:rPr>
-        <w:t xml:space="preserve"> contactless][BOI contactless]</w:t>
-      </w:r>
-      <w:r>
-        <w:rPr>
-          <w:rFonts w:ascii="Times New Roman" w:hAnsi="Times New Roman" w:cs="Times New Roman"/>
-        </w:rPr>
-        <w:t xml:space="preserve"> </w:t>
-      </w:r>
     </w:p>
     <w:p>
       <w:pPr>
@@ -1948,7 +2070,14 @@
         <w:rPr>
           <w:rFonts w:ascii="Times New Roman" w:hAnsi="Times New Roman" w:cs="Times New Roman"/>
         </w:rPr>
-        <w:t xml:space="preserve">NFC tags are passive devices that are used to communicate with an active NFC device such as an NFC reader/writer or NFC capable smart phone. There are multiple types of tags that are each based on different standards such as ISO14443A or Sony </w:t>
+        <w:t xml:space="preserve">NFC tags are passive devices that are used to communicate with an active NFC device such as an NFC reader/writer or NFC capable smart phone. There are multiple types of tags that are each based </w:t>
+      </w:r>
+      <w:r>
+        <w:rPr>
+          <w:rFonts w:ascii="Times New Roman" w:hAnsi="Times New Roman" w:cs="Times New Roman"/>
+        </w:rPr>
+        <w:lastRenderedPageBreak/>
+        <w:t xml:space="preserve">on different standards such as ISO14443A or Sony </w:t>
       </w:r>
       <w:proofErr w:type="spellStart"/>
       <w:r>
@@ -2161,134 +2290,149 @@
         <w:rPr>
           <w:rFonts w:ascii="Times New Roman" w:hAnsi="Times New Roman" w:cs="Times New Roman"/>
         </w:rPr>
+        <w:t>Android Studio</w:t>
+      </w:r>
+    </w:p>
+    <w:p>
+      <w:pPr>
+        <w:rPr>
+          <w:rFonts w:ascii="Times New Roman" w:hAnsi="Times New Roman" w:cs="Times New Roman"/>
+        </w:rPr>
+      </w:pPr>
+      <w:r>
+        <w:rPr>
+          <w:rFonts w:ascii="Times New Roman" w:hAnsi="Times New Roman" w:cs="Times New Roman"/>
+        </w:rPr>
+        <w:t xml:space="preserve">Android Studio is the IDE for the Android operating system. It is built on </w:t>
+      </w:r>
+      <w:proofErr w:type="spellStart"/>
+      <w:r>
+        <w:rPr>
+          <w:rFonts w:ascii="Times New Roman" w:hAnsi="Times New Roman" w:cs="Times New Roman"/>
+        </w:rPr>
+        <w:t>JetBrains</w:t>
+      </w:r>
+      <w:proofErr w:type="spellEnd"/>
+      <w:r>
+        <w:rPr>
+          <w:rFonts w:ascii="Times New Roman" w:hAnsi="Times New Roman" w:cs="Times New Roman"/>
+        </w:rPr>
+        <w:t xml:space="preserve">’ IntelliJ IDEA and is designed to be used for Android development. </w:t>
+      </w:r>
+      <w:proofErr w:type="spellStart"/>
+      <w:r>
+        <w:rPr>
+          <w:rFonts w:ascii="Times New Roman" w:hAnsi="Times New Roman" w:cs="Times New Roman"/>
+        </w:rPr>
+        <w:t>Kotlin</w:t>
+      </w:r>
+      <w:proofErr w:type="spellEnd"/>
+      <w:r>
+        <w:rPr>
+          <w:rFonts w:ascii="Times New Roman" w:hAnsi="Times New Roman" w:cs="Times New Roman"/>
+        </w:rPr>
+        <w:t xml:space="preserve"> is the preferred language for Android development on this platform. However, Java and C++ are supported in this IDE also. Android Studio has a myriad of features such as Grade build support, refactoring and Lint tools. </w:t>
+      </w:r>
+    </w:p>
+    <w:p>
+      <w:pPr>
+        <w:rPr>
+          <w:rFonts w:ascii="Times New Roman" w:hAnsi="Times New Roman" w:cs="Times New Roman"/>
+        </w:rPr>
+      </w:pPr>
+      <w:r>
+        <w:rPr>
+          <w:rFonts w:ascii="Times New Roman" w:hAnsi="Times New Roman" w:cs="Times New Roman"/>
+        </w:rPr>
+        <w:t>The Android SDK tools compile source code, data and resource files into an APK (Android package) which is then used to install the app on Android devices. [</w:t>
+      </w:r>
+      <w:proofErr w:type="gramStart"/>
+      <w:r>
+        <w:rPr>
+          <w:rFonts w:ascii="Times New Roman" w:hAnsi="Times New Roman" w:cs="Times New Roman"/>
+        </w:rPr>
+        <w:t>android</w:t>
+      </w:r>
+      <w:proofErr w:type="gramEnd"/>
+      <w:r>
+        <w:rPr>
+          <w:rFonts w:ascii="Times New Roman" w:hAnsi="Times New Roman" w:cs="Times New Roman"/>
+        </w:rPr>
+        <w:t xml:space="preserve"> studio docs]</w:t>
+      </w:r>
+    </w:p>
+    <w:p>
+      <w:pPr>
+        <w:rPr>
+          <w:rFonts w:ascii="Times New Roman" w:hAnsi="Times New Roman" w:cs="Times New Roman"/>
+        </w:rPr>
+      </w:pPr>
+      <w:r>
+        <w:rPr>
+          <w:rFonts w:ascii="Times New Roman" w:hAnsi="Times New Roman" w:cs="Times New Roman"/>
+        </w:rPr>
+        <w:t>ASTRO</w:t>
+      </w:r>
+    </w:p>
+    <w:p>
+      <w:pPr>
+        <w:rPr>
+          <w:rFonts w:ascii="Times New Roman" w:hAnsi="Times New Roman" w:cs="Times New Roman"/>
+        </w:rPr>
+      </w:pPr>
+      <w:r>
+        <w:rPr>
+          <w:rFonts w:ascii="Times New Roman" w:hAnsi="Times New Roman" w:cs="Times New Roman"/>
+        </w:rPr>
+        <w:t xml:space="preserve">ASTRO is a utility application for Android that is used for file management. It is used for navigating folders on Android devices and performing tasks on files such as Copy, Move and Delete. It supports zip and </w:t>
+      </w:r>
+      <w:proofErr w:type="spellStart"/>
+      <w:r>
+        <w:rPr>
+          <w:rFonts w:ascii="Times New Roman" w:hAnsi="Times New Roman" w:cs="Times New Roman"/>
+        </w:rPr>
+        <w:t>tgz</w:t>
+      </w:r>
+      <w:proofErr w:type="spellEnd"/>
+      <w:r>
+        <w:rPr>
+          <w:rFonts w:ascii="Times New Roman" w:hAnsi="Times New Roman" w:cs="Times New Roman"/>
+        </w:rPr>
+        <w:t xml:space="preserve"> files, making it possible to compress </w:t>
+      </w:r>
+      <w:r>
+        <w:rPr>
+          <w:rFonts w:ascii="Times New Roman" w:hAnsi="Times New Roman" w:cs="Times New Roman"/>
+        </w:rPr>
+        <w:t>or extract archive files.</w:t>
+      </w:r>
+    </w:p>
+    <w:p>
+      <w:pPr>
+        <w:rPr>
+          <w:rFonts w:ascii="Times New Roman" w:hAnsi="Times New Roman" w:cs="Times New Roman"/>
+        </w:rPr>
+      </w:pPr>
+      <w:r>
+        <w:rPr>
+          <w:rFonts w:ascii="Times New Roman" w:hAnsi="Times New Roman" w:cs="Times New Roman"/>
+        </w:rPr>
+        <w:t>This application was used to circumvent a problem we experienced in that our phones were not being recognised by our laptops so we weren’t able to target our devices while building the APK to test. Instead, the APK was built in android studio and then we would email it to ourselves and use ASTRO to extract the file onto our phones for testing.</w:t>
+      </w:r>
+      <w:bookmarkStart w:id="3" w:name="_GoBack"/>
+      <w:bookmarkEnd w:id="3"/>
+    </w:p>
+    <w:p>
+      <w:pPr>
+        <w:rPr>
+          <w:rFonts w:ascii="Times New Roman" w:hAnsi="Times New Roman" w:cs="Times New Roman"/>
+        </w:rPr>
+      </w:pPr>
+      <w:r>
+        <w:rPr>
+          <w:rFonts w:ascii="Times New Roman" w:hAnsi="Times New Roman" w:cs="Times New Roman"/>
+        </w:rPr>
         <w:lastRenderedPageBreak/>
-        <w:t>Android Studio</w:t>
-      </w:r>
-    </w:p>
-    <w:p>
-      <w:pPr>
-        <w:rPr>
-          <w:rFonts w:ascii="Times New Roman" w:hAnsi="Times New Roman" w:cs="Times New Roman"/>
-        </w:rPr>
-      </w:pPr>
-      <w:r>
-        <w:rPr>
-          <w:rFonts w:ascii="Times New Roman" w:hAnsi="Times New Roman" w:cs="Times New Roman"/>
-        </w:rPr>
-        <w:t xml:space="preserve">Android Studio is the IDE for the Android operating system. It is built on </w:t>
-      </w:r>
-      <w:proofErr w:type="spellStart"/>
-      <w:r>
-        <w:rPr>
-          <w:rFonts w:ascii="Times New Roman" w:hAnsi="Times New Roman" w:cs="Times New Roman"/>
-        </w:rPr>
-        <w:t>JetBrains</w:t>
-      </w:r>
-      <w:proofErr w:type="spellEnd"/>
-      <w:r>
-        <w:rPr>
-          <w:rFonts w:ascii="Times New Roman" w:hAnsi="Times New Roman" w:cs="Times New Roman"/>
-        </w:rPr>
-        <w:t xml:space="preserve">’ IntelliJ IDEA and is designed to be used for Android development. </w:t>
-      </w:r>
-      <w:proofErr w:type="spellStart"/>
-      <w:r>
-        <w:rPr>
-          <w:rFonts w:ascii="Times New Roman" w:hAnsi="Times New Roman" w:cs="Times New Roman"/>
-        </w:rPr>
-        <w:t>Kotlin</w:t>
-      </w:r>
-      <w:proofErr w:type="spellEnd"/>
-      <w:r>
-        <w:rPr>
-          <w:rFonts w:ascii="Times New Roman" w:hAnsi="Times New Roman" w:cs="Times New Roman"/>
-        </w:rPr>
-        <w:t xml:space="preserve"> is the preferred language for Android development on this platform. However, Java and C++ are supported in this IDE also. Android Studio has a myriad of features such as Grade build support, refactoring and Lint tools. </w:t>
-      </w:r>
-    </w:p>
-    <w:p>
-      <w:pPr>
-        <w:rPr>
-          <w:rFonts w:ascii="Times New Roman" w:hAnsi="Times New Roman" w:cs="Times New Roman"/>
-        </w:rPr>
-      </w:pPr>
-      <w:r>
-        <w:rPr>
-          <w:rFonts w:ascii="Times New Roman" w:hAnsi="Times New Roman" w:cs="Times New Roman"/>
-        </w:rPr>
-        <w:t>The Android SDK tools compile source code, data and resource files into an APK (Android package) which is then used to install the app on Android devices. [</w:t>
-      </w:r>
-      <w:proofErr w:type="gramStart"/>
-      <w:r>
-        <w:rPr>
-          <w:rFonts w:ascii="Times New Roman" w:hAnsi="Times New Roman" w:cs="Times New Roman"/>
-        </w:rPr>
-        <w:t>android</w:t>
-      </w:r>
-      <w:proofErr w:type="gramEnd"/>
-      <w:r>
-        <w:rPr>
-          <w:rFonts w:ascii="Times New Roman" w:hAnsi="Times New Roman" w:cs="Times New Roman"/>
-        </w:rPr>
-        <w:t xml:space="preserve"> studio docs]</w:t>
-      </w:r>
-    </w:p>
-    <w:p>
-      <w:pPr>
-        <w:rPr>
-          <w:rFonts w:ascii="Times New Roman" w:hAnsi="Times New Roman" w:cs="Times New Roman"/>
-        </w:rPr>
-      </w:pPr>
-      <w:r>
-        <w:rPr>
-          <w:rFonts w:ascii="Times New Roman" w:hAnsi="Times New Roman" w:cs="Times New Roman"/>
-        </w:rPr>
-        <w:t>ASTRO</w:t>
-      </w:r>
-    </w:p>
-    <w:p>
-      <w:pPr>
-        <w:rPr>
-          <w:rFonts w:ascii="Times New Roman" w:hAnsi="Times New Roman" w:cs="Times New Roman"/>
-        </w:rPr>
-      </w:pPr>
-      <w:r>
-        <w:rPr>
-          <w:rFonts w:ascii="Times New Roman" w:hAnsi="Times New Roman" w:cs="Times New Roman"/>
-        </w:rPr>
-        <w:t xml:space="preserve">ASTRO is a utility application for Android that is used for file management. It is used for navigating folders on Android devices and performing tasks on files such as Copy, Move and Delete. It supports zip and </w:t>
-      </w:r>
-      <w:proofErr w:type="spellStart"/>
-      <w:r>
-        <w:rPr>
-          <w:rFonts w:ascii="Times New Roman" w:hAnsi="Times New Roman" w:cs="Times New Roman"/>
-        </w:rPr>
-        <w:t>tgz</w:t>
-      </w:r>
-      <w:proofErr w:type="spellEnd"/>
-      <w:r>
-        <w:rPr>
-          <w:rFonts w:ascii="Times New Roman" w:hAnsi="Times New Roman" w:cs="Times New Roman"/>
-        </w:rPr>
-        <w:t xml:space="preserve"> files, making it possible to compress </w:t>
-      </w:r>
-      <w:r>
-        <w:rPr>
-          <w:rFonts w:ascii="Times New Roman" w:hAnsi="Times New Roman" w:cs="Times New Roman"/>
-        </w:rPr>
-        <w:t>or extract archive files.</w:t>
-      </w:r>
-    </w:p>
-    <w:p>
-      <w:pPr>
-        <w:rPr>
-          <w:rFonts w:ascii="Times New Roman" w:hAnsi="Times New Roman" w:cs="Times New Roman"/>
-        </w:rPr>
-      </w:pPr>
-      <w:r>
-        <w:rPr>
-          <w:rFonts w:ascii="Times New Roman" w:hAnsi="Times New Roman" w:cs="Times New Roman"/>
-        </w:rPr>
         <w:t>Application Development Tools</w:t>
       </w:r>
     </w:p>
@@ -2502,127 +2646,127 @@
         <w:rPr>
           <w:rFonts w:ascii="Times New Roman" w:hAnsi="Times New Roman" w:cs="Times New Roman"/>
         </w:rPr>
+        <w:t>npm is a package manager that is used for the runtime environment Node.js. It has an online registry containing over 800,000 code packages in which developers share software. Organisations also use npm to manage private deployment</w:t>
+      </w:r>
+      <w:r>
+        <w:rPr>
+          <w:rFonts w:ascii="Times New Roman" w:hAnsi="Times New Roman" w:cs="Times New Roman"/>
+        </w:rPr>
+        <w:t>.</w:t>
+      </w:r>
+      <w:r>
+        <w:rPr>
+          <w:rFonts w:ascii="Times New Roman" w:hAnsi="Times New Roman" w:cs="Times New Roman"/>
+        </w:rPr>
+        <w:t xml:space="preserve"> [</w:t>
+      </w:r>
+      <w:proofErr w:type="gramStart"/>
+      <w:r>
+        <w:rPr>
+          <w:rFonts w:ascii="Times New Roman" w:hAnsi="Times New Roman" w:cs="Times New Roman"/>
+        </w:rPr>
+        <w:t>w3s</w:t>
+      </w:r>
+      <w:proofErr w:type="gramEnd"/>
+      <w:r>
+        <w:rPr>
+          <w:rFonts w:ascii="Times New Roman" w:hAnsi="Times New Roman" w:cs="Times New Roman"/>
+        </w:rPr>
+        <w:t xml:space="preserve"> what is npm] The online registry is accessed via the npm command line client.</w:t>
+      </w:r>
+    </w:p>
+    <w:p>
+      <w:pPr>
+        <w:rPr>
+          <w:rFonts w:ascii="Times New Roman" w:hAnsi="Times New Roman" w:cs="Times New Roman"/>
+        </w:rPr>
+      </w:pPr>
+    </w:p>
+    <w:p>
+      <w:pPr>
+        <w:rPr>
+          <w:rFonts w:ascii="Times New Roman" w:hAnsi="Times New Roman" w:cs="Times New Roman"/>
+        </w:rPr>
+      </w:pPr>
+      <w:r>
+        <w:rPr>
+          <w:rFonts w:ascii="Times New Roman" w:hAnsi="Times New Roman" w:cs="Times New Roman"/>
+        </w:rPr>
+        <w:t>Ionic Framework</w:t>
+      </w:r>
+    </w:p>
+    <w:p>
+      <w:pPr>
+        <w:rPr>
+          <w:rFonts w:ascii="Times New Roman" w:hAnsi="Times New Roman" w:cs="Times New Roman"/>
+        </w:rPr>
+      </w:pPr>
+      <w:r>
+        <w:rPr>
+          <w:rFonts w:ascii="Times New Roman" w:hAnsi="Times New Roman" w:cs="Times New Roman"/>
+        </w:rPr>
+        <w:t>Ionic is an open-source user interface toolkit that is used for building mobile and desktop applications using standard web technologies HTML, CSS and JavaScript. [</w:t>
+      </w:r>
+      <w:proofErr w:type="gramStart"/>
+      <w:r>
+        <w:rPr>
+          <w:rFonts w:ascii="Times New Roman" w:hAnsi="Times New Roman" w:cs="Times New Roman"/>
+        </w:rPr>
+        <w:t>ionic</w:t>
+      </w:r>
+      <w:proofErr w:type="gramEnd"/>
+      <w:r>
+        <w:rPr>
+          <w:rFonts w:ascii="Times New Roman" w:hAnsi="Times New Roman" w:cs="Times New Roman"/>
+        </w:rPr>
+        <w:t xml:space="preserve"> docs] Originally built on top of Angular and Apache Cordova, the web components included in recent universally pair with JavaScript frameworks such as Angular, React and </w:t>
+      </w:r>
+      <w:proofErr w:type="spellStart"/>
+      <w:r>
+        <w:rPr>
+          <w:rFonts w:ascii="Times New Roman" w:hAnsi="Times New Roman" w:cs="Times New Roman"/>
+        </w:rPr>
+        <w:t>Vue</w:t>
+      </w:r>
+      <w:proofErr w:type="spellEnd"/>
+      <w:r>
+        <w:rPr>
+          <w:rFonts w:ascii="Times New Roman" w:hAnsi="Times New Roman" w:cs="Times New Roman"/>
+        </w:rPr>
+        <w:t>. The components can also be used withou</w:t>
+      </w:r>
+      <w:r>
+        <w:rPr>
+          <w:rFonts w:ascii="Times New Roman" w:hAnsi="Times New Roman" w:cs="Times New Roman"/>
+        </w:rPr>
+        <w:t>t any interface framework. Backend connections to Ionic apps are plentiful with options such as AWS, Azure and Firebase available. [</w:t>
+      </w:r>
+      <w:proofErr w:type="gramStart"/>
+      <w:r>
+        <w:rPr>
+          <w:rFonts w:ascii="Times New Roman" w:hAnsi="Times New Roman" w:cs="Times New Roman"/>
+        </w:rPr>
+        <w:t>ionic</w:t>
+      </w:r>
+      <w:proofErr w:type="gramEnd"/>
+      <w:r>
+        <w:rPr>
+          <w:rFonts w:ascii="Times New Roman" w:hAnsi="Times New Roman" w:cs="Times New Roman"/>
+        </w:rPr>
+        <w:t xml:space="preserve"> what is ionic, ionic docs, wiki]</w:t>
+      </w:r>
+    </w:p>
+    <w:p>
+      <w:pPr>
+        <w:rPr>
+          <w:rFonts w:ascii="Times New Roman" w:hAnsi="Times New Roman" w:cs="Times New Roman"/>
+        </w:rPr>
+      </w:pPr>
+      <w:r>
+        <w:rPr>
+          <w:rFonts w:ascii="Times New Roman" w:hAnsi="Times New Roman" w:cs="Times New Roman"/>
+        </w:rPr>
         <w:lastRenderedPageBreak/>
-        <w:t>npm is a package manager that is used for the runtime environment Node.js. It has an online registry containing over 800,000 code packages in which developers share software. Organisations also use npm to manage private deployment</w:t>
-      </w:r>
-      <w:r>
-        <w:rPr>
-          <w:rFonts w:ascii="Times New Roman" w:hAnsi="Times New Roman" w:cs="Times New Roman"/>
-        </w:rPr>
-        <w:t>.</w:t>
-      </w:r>
-      <w:r>
-        <w:rPr>
-          <w:rFonts w:ascii="Times New Roman" w:hAnsi="Times New Roman" w:cs="Times New Roman"/>
-        </w:rPr>
-        <w:t xml:space="preserve"> [w3s what is npm] </w:t>
-      </w:r>
-      <w:proofErr w:type="gramStart"/>
-      <w:r>
-        <w:rPr>
-          <w:rFonts w:ascii="Times New Roman" w:hAnsi="Times New Roman" w:cs="Times New Roman"/>
-        </w:rPr>
-        <w:t>The</w:t>
-      </w:r>
-      <w:proofErr w:type="gramEnd"/>
-      <w:r>
-        <w:rPr>
-          <w:rFonts w:ascii="Times New Roman" w:hAnsi="Times New Roman" w:cs="Times New Roman"/>
-        </w:rPr>
-        <w:t xml:space="preserve"> online registry is accessed via the npm command line client.</w:t>
-      </w:r>
-    </w:p>
-    <w:p>
-      <w:pPr>
-        <w:rPr>
-          <w:rFonts w:ascii="Times New Roman" w:hAnsi="Times New Roman" w:cs="Times New Roman"/>
-        </w:rPr>
-      </w:pPr>
-    </w:p>
-    <w:p>
-      <w:pPr>
-        <w:rPr>
-          <w:rFonts w:ascii="Times New Roman" w:hAnsi="Times New Roman" w:cs="Times New Roman"/>
-        </w:rPr>
-      </w:pPr>
-      <w:r>
-        <w:rPr>
-          <w:rFonts w:ascii="Times New Roman" w:hAnsi="Times New Roman" w:cs="Times New Roman"/>
-        </w:rPr>
-        <w:t>Ionic Framework</w:t>
-      </w:r>
-    </w:p>
-    <w:p>
-      <w:pPr>
-        <w:rPr>
-          <w:rFonts w:ascii="Times New Roman" w:hAnsi="Times New Roman" w:cs="Times New Roman"/>
-        </w:rPr>
-      </w:pPr>
-      <w:r>
-        <w:rPr>
-          <w:rFonts w:ascii="Times New Roman" w:hAnsi="Times New Roman" w:cs="Times New Roman"/>
-        </w:rPr>
-        <w:t>Ionic is an open-source user interface toolkit that is used for building mobile and desktop applications using standard web technologies HTML, CSS and JavaScript. [</w:t>
-      </w:r>
-      <w:proofErr w:type="gramStart"/>
-      <w:r>
-        <w:rPr>
-          <w:rFonts w:ascii="Times New Roman" w:hAnsi="Times New Roman" w:cs="Times New Roman"/>
-        </w:rPr>
-        <w:t>ionic</w:t>
-      </w:r>
-      <w:proofErr w:type="gramEnd"/>
-      <w:r>
-        <w:rPr>
-          <w:rFonts w:ascii="Times New Roman" w:hAnsi="Times New Roman" w:cs="Times New Roman"/>
-        </w:rPr>
-        <w:t xml:space="preserve"> docs] Originally built on top of Angular and Apache Cordova, the web components included in recent universally pair with JavaScript frameworks such as Angular, React and </w:t>
-      </w:r>
-      <w:proofErr w:type="spellStart"/>
-      <w:r>
-        <w:rPr>
-          <w:rFonts w:ascii="Times New Roman" w:hAnsi="Times New Roman" w:cs="Times New Roman"/>
-        </w:rPr>
-        <w:t>Vue</w:t>
-      </w:r>
-      <w:proofErr w:type="spellEnd"/>
-      <w:r>
-        <w:rPr>
-          <w:rFonts w:ascii="Times New Roman" w:hAnsi="Times New Roman" w:cs="Times New Roman"/>
-        </w:rPr>
-        <w:t>. The components can also be used withou</w:t>
-      </w:r>
-      <w:r>
-        <w:rPr>
-          <w:rFonts w:ascii="Times New Roman" w:hAnsi="Times New Roman" w:cs="Times New Roman"/>
-        </w:rPr>
-        <w:t>t any interface framework. Backend connections to Ionic apps are plentiful with options such as AWS, Azure and Firebase available. [</w:t>
-      </w:r>
-      <w:proofErr w:type="gramStart"/>
-      <w:r>
-        <w:rPr>
-          <w:rFonts w:ascii="Times New Roman" w:hAnsi="Times New Roman" w:cs="Times New Roman"/>
-        </w:rPr>
-        <w:t>ionic</w:t>
-      </w:r>
-      <w:proofErr w:type="gramEnd"/>
-      <w:r>
-        <w:rPr>
-          <w:rFonts w:ascii="Times New Roman" w:hAnsi="Times New Roman" w:cs="Times New Roman"/>
-        </w:rPr>
-        <w:t xml:space="preserve"> what is ionic, ionic docs, wiki]</w:t>
-      </w:r>
-    </w:p>
-    <w:p>
-      <w:pPr>
-        <w:rPr>
-          <w:rFonts w:ascii="Times New Roman" w:hAnsi="Times New Roman" w:cs="Times New Roman"/>
-        </w:rPr>
-      </w:pPr>
-      <w:r>
-        <w:rPr>
-          <w:rFonts w:ascii="Times New Roman" w:hAnsi="Times New Roman" w:cs="Times New Roman"/>
-        </w:rPr>
         <w:t>Ionic is installed and updated through the Ionic CLI. It also comes with built-in debugging tools and a development server.</w:t>
       </w:r>
     </w:p>
@@ -2765,128 +2909,128 @@
         <w:rPr>
           <w:rFonts w:ascii="Times New Roman" w:hAnsi="Times New Roman" w:cs="Times New Roman"/>
         </w:rPr>
+        <w:t>Firebase Authentication provides backend services to authenticate users to applications through ready-made UI libraries. It supports authentication using passwords, phone numbers and authentication APIs such as Google, Twitter and Facebook. [</w:t>
+      </w:r>
+      <w:proofErr w:type="gramStart"/>
+      <w:r>
+        <w:rPr>
+          <w:rFonts w:ascii="Times New Roman" w:hAnsi="Times New Roman" w:cs="Times New Roman"/>
+        </w:rPr>
+        <w:t>firebase</w:t>
+      </w:r>
+      <w:proofErr w:type="gramEnd"/>
+      <w:r>
+        <w:rPr>
+          <w:rFonts w:ascii="Times New Roman" w:hAnsi="Times New Roman" w:cs="Times New Roman"/>
+        </w:rPr>
+        <w:t xml:space="preserve"> </w:t>
+      </w:r>
+      <w:proofErr w:type="spellStart"/>
+      <w:r>
+        <w:rPr>
+          <w:rFonts w:ascii="Times New Roman" w:hAnsi="Times New Roman" w:cs="Times New Roman"/>
+        </w:rPr>
+        <w:t>auth</w:t>
+      </w:r>
+      <w:proofErr w:type="spellEnd"/>
+      <w:r>
+        <w:rPr>
+          <w:rFonts w:ascii="Times New Roman" w:hAnsi="Times New Roman" w:cs="Times New Roman"/>
+        </w:rPr>
+        <w:t xml:space="preserve"> docs]</w:t>
+      </w:r>
+    </w:p>
+    <w:p>
+      <w:pPr>
+        <w:rPr>
+          <w:rFonts w:ascii="Times New Roman" w:hAnsi="Times New Roman" w:cs="Times New Roman"/>
+        </w:rPr>
+      </w:pPr>
+      <w:r>
+        <w:rPr>
+          <w:rFonts w:ascii="Times New Roman" w:hAnsi="Times New Roman" w:cs="Times New Roman"/>
+        </w:rPr>
+        <w:t xml:space="preserve">Authentication credentials are collected from the user within the application, be it an email address and password or federated identity provider. These credentials are then passed to the Firebase Authentication SDK in which they are verified using the Firebase Authentication backend services and a response is returned to the client. </w:t>
+      </w:r>
+    </w:p>
+    <w:p>
+      <w:pPr>
+        <w:rPr>
+          <w:rFonts w:ascii="Times New Roman" w:hAnsi="Times New Roman" w:cs="Times New Roman"/>
+        </w:rPr>
+      </w:pPr>
+      <w:r>
+        <w:rPr>
+          <w:rFonts w:ascii="Times New Roman" w:hAnsi="Times New Roman" w:cs="Times New Roman"/>
+        </w:rPr>
+        <w:t>Real-Time Database</w:t>
+      </w:r>
+    </w:p>
+    <w:p>
+      <w:pPr>
+        <w:rPr>
+          <w:rFonts w:ascii="Times New Roman" w:hAnsi="Times New Roman" w:cs="Times New Roman"/>
+        </w:rPr>
+      </w:pPr>
+      <w:r>
+        <w:rPr>
+          <w:rFonts w:ascii="Times New Roman" w:hAnsi="Times New Roman" w:cs="Times New Roman"/>
+        </w:rPr>
+        <w:t xml:space="preserve">The Firebase Real-time Database is </w:t>
+      </w:r>
+      <w:proofErr w:type="spellStart"/>
+      <w:r>
+        <w:rPr>
+          <w:rFonts w:ascii="Times New Roman" w:hAnsi="Times New Roman" w:cs="Times New Roman"/>
+        </w:rPr>
+        <w:t>NoSql</w:t>
+      </w:r>
+      <w:proofErr w:type="spellEnd"/>
+      <w:r>
+        <w:rPr>
+          <w:rFonts w:ascii="Times New Roman" w:hAnsi="Times New Roman" w:cs="Times New Roman"/>
+        </w:rPr>
+        <w:t xml:space="preserve"> cloud-hosted database. Data is stored as JSON and is synced across all clients in real-time. The database remains responsive when offline as it persists data to disk. Upon re-establishing connectivity, data is synchronised server state and receives any changes it missed. [</w:t>
+      </w:r>
+      <w:proofErr w:type="gramStart"/>
+      <w:r>
+        <w:rPr>
+          <w:rFonts w:ascii="Times New Roman" w:hAnsi="Times New Roman" w:cs="Times New Roman"/>
+        </w:rPr>
+        <w:t>firebase</w:t>
+      </w:r>
+      <w:proofErr w:type="gramEnd"/>
+      <w:r>
+        <w:rPr>
+          <w:rFonts w:ascii="Times New Roman" w:hAnsi="Times New Roman" w:cs="Times New Roman"/>
+        </w:rPr>
+        <w:t xml:space="preserve"> database docs]</w:t>
+      </w:r>
+    </w:p>
+    <w:p>
+      <w:pPr>
+        <w:rPr>
+          <w:rFonts w:ascii="Times New Roman" w:hAnsi="Times New Roman" w:cs="Times New Roman"/>
+        </w:rPr>
+      </w:pPr>
+      <w:r>
+        <w:rPr>
+          <w:rFonts w:ascii="Times New Roman" w:hAnsi="Times New Roman" w:cs="Times New Roman"/>
+        </w:rPr>
+        <w:t>Cloud Firestore</w:t>
+      </w:r>
+    </w:p>
+    <w:p>
+      <w:pPr>
+        <w:rPr>
+          <w:rFonts w:ascii="Times New Roman" w:hAnsi="Times New Roman" w:cs="Times New Roman"/>
+        </w:rPr>
+      </w:pPr>
+      <w:r>
+        <w:rPr>
+          <w:rFonts w:ascii="Times New Roman" w:hAnsi="Times New Roman" w:cs="Times New Roman"/>
+        </w:rPr>
         <w:lastRenderedPageBreak/>
-        <w:t>Firebase Authentication provides backend services to authenticate users to applications through ready-made UI libraries. It supports authentication using passwords, phone numbers and authentication APIs such as Google, Twitter and Facebook. [</w:t>
-      </w:r>
-      <w:proofErr w:type="gramStart"/>
-      <w:r>
-        <w:rPr>
-          <w:rFonts w:ascii="Times New Roman" w:hAnsi="Times New Roman" w:cs="Times New Roman"/>
-        </w:rPr>
-        <w:t>firebase</w:t>
-      </w:r>
-      <w:proofErr w:type="gramEnd"/>
-      <w:r>
-        <w:rPr>
-          <w:rFonts w:ascii="Times New Roman" w:hAnsi="Times New Roman" w:cs="Times New Roman"/>
-        </w:rPr>
-        <w:t xml:space="preserve"> </w:t>
-      </w:r>
-      <w:proofErr w:type="spellStart"/>
-      <w:r>
-        <w:rPr>
-          <w:rFonts w:ascii="Times New Roman" w:hAnsi="Times New Roman" w:cs="Times New Roman"/>
-        </w:rPr>
-        <w:t>auth</w:t>
-      </w:r>
-      <w:proofErr w:type="spellEnd"/>
-      <w:r>
-        <w:rPr>
-          <w:rFonts w:ascii="Times New Roman" w:hAnsi="Times New Roman" w:cs="Times New Roman"/>
-        </w:rPr>
-        <w:t xml:space="preserve"> docs]</w:t>
-      </w:r>
-    </w:p>
-    <w:p>
-      <w:pPr>
-        <w:rPr>
-          <w:rFonts w:ascii="Times New Roman" w:hAnsi="Times New Roman" w:cs="Times New Roman"/>
-        </w:rPr>
-      </w:pPr>
-      <w:r>
-        <w:rPr>
-          <w:rFonts w:ascii="Times New Roman" w:hAnsi="Times New Roman" w:cs="Times New Roman"/>
-        </w:rPr>
-        <w:t xml:space="preserve">Authentication credentials are collected from the user within the application, be it an email address and password or federated identity provider. These credentials are then passed to the Firebase Authentication SDK in which they are verified using the Firebase Authentication backend services and a response is returned to the client. </w:t>
-      </w:r>
-    </w:p>
-    <w:p>
-      <w:pPr>
-        <w:rPr>
-          <w:rFonts w:ascii="Times New Roman" w:hAnsi="Times New Roman" w:cs="Times New Roman"/>
-        </w:rPr>
-      </w:pPr>
-      <w:r>
-        <w:rPr>
-          <w:rFonts w:ascii="Times New Roman" w:hAnsi="Times New Roman" w:cs="Times New Roman"/>
-        </w:rPr>
-        <w:t>Real-Time Database</w:t>
-      </w:r>
-    </w:p>
-    <w:p>
-      <w:pPr>
-        <w:rPr>
-          <w:rFonts w:ascii="Times New Roman" w:hAnsi="Times New Roman" w:cs="Times New Roman"/>
-        </w:rPr>
-      </w:pPr>
-      <w:r>
-        <w:rPr>
-          <w:rFonts w:ascii="Times New Roman" w:hAnsi="Times New Roman" w:cs="Times New Roman"/>
-        </w:rPr>
-        <w:t xml:space="preserve">The Firebase Real-time Database is </w:t>
-      </w:r>
-      <w:proofErr w:type="spellStart"/>
-      <w:r>
-        <w:rPr>
-          <w:rFonts w:ascii="Times New Roman" w:hAnsi="Times New Roman" w:cs="Times New Roman"/>
-        </w:rPr>
-        <w:t>NoSql</w:t>
-      </w:r>
-      <w:proofErr w:type="spellEnd"/>
-      <w:r>
-        <w:rPr>
-          <w:rFonts w:ascii="Times New Roman" w:hAnsi="Times New Roman" w:cs="Times New Roman"/>
-        </w:rPr>
-        <w:t xml:space="preserve"> cloud-hosted database. Data is stored as JSON and is synced across all clients in real-time. The database remains responsive when offline as it persists data to disk. Upon re-establishing connectivity, data is synchronised server state and receives any changes it missed. [</w:t>
-      </w:r>
-      <w:proofErr w:type="gramStart"/>
-      <w:r>
-        <w:rPr>
-          <w:rFonts w:ascii="Times New Roman" w:hAnsi="Times New Roman" w:cs="Times New Roman"/>
-        </w:rPr>
-        <w:t>firebase</w:t>
-      </w:r>
-      <w:proofErr w:type="gramEnd"/>
-      <w:r>
-        <w:rPr>
-          <w:rFonts w:ascii="Times New Roman" w:hAnsi="Times New Roman" w:cs="Times New Roman"/>
-        </w:rPr>
-        <w:t xml:space="preserve"> database docs]</w:t>
-      </w:r>
-    </w:p>
-    <w:p>
-      <w:pPr>
-        <w:rPr>
-          <w:rFonts w:ascii="Times New Roman" w:hAnsi="Times New Roman" w:cs="Times New Roman"/>
-        </w:rPr>
-      </w:pPr>
-      <w:r>
-        <w:rPr>
-          <w:rFonts w:ascii="Times New Roman" w:hAnsi="Times New Roman" w:cs="Times New Roman"/>
-        </w:rPr>
-        <w:t>Cloud Firestore</w:t>
-      </w:r>
-    </w:p>
-    <w:p>
-      <w:pPr>
-        <w:rPr>
-          <w:rFonts w:ascii="Times New Roman" w:hAnsi="Times New Roman" w:cs="Times New Roman"/>
-        </w:rPr>
-      </w:pPr>
-      <w:r>
-        <w:rPr>
-          <w:rFonts w:ascii="Times New Roman" w:hAnsi="Times New Roman" w:cs="Times New Roman"/>
-        </w:rPr>
         <w:t xml:space="preserve">Like the real-time database, data is synced across client apps through real-time listeners and offline support is offered with the Cloud Firestore database. Data is stored in documents, ordered into collections. Documents can then contain nested objects and sub-collections. </w:t>
       </w:r>
       <w:r>
@@ -4407,7 +4551,7 @@
 </file>
 
 <file path=customXml/itemProps1.xml><?xml version="1.0" encoding="utf-8"?>
-<ds:datastoreItem xmlns:ds="http://schemas.openxmlformats.org/officeDocument/2006/customXml" ds:itemID="{B5B7FF71-FE63-4430-B5A0-0DC6A1B76F5C}">
+<ds:datastoreItem xmlns:ds="http://schemas.openxmlformats.org/officeDocument/2006/customXml" ds:itemID="{92C0D2F5-1E22-490F-8692-D53EE22E3F2B}">
   <ds:schemaRefs>
     <ds:schemaRef ds:uri="http://schemas.openxmlformats.org/officeDocument/2006/bibliography"/>
   </ds:schemaRefs>

</xml_diff>